<commit_message>
mi parte de la entrega
</commit_message>
<xml_diff>
--- a/Documentos/Informe_Seguimiento_Hito04_Iteracion2.docx
+++ b/Documentos/Informe_Seguimiento_Hito04_Iteracion2.docx
@@ -1,6 +1,6 @@
 
 <file path=word/document.xml><?xml version="1.0" encoding="utf-8"?>
-<w:document xmlns:wpc="http://schemas.microsoft.com/office/word/2010/wordprocessingCanvas" xmlns:cx="http://schemas.microsoft.com/office/drawing/2014/chartex" xmlns:cx1="http://schemas.microsoft.com/office/drawing/2015/9/8/chartex" xmlns:cx2="http://schemas.microsoft.com/office/drawing/2015/10/21/chartex" xmlns:cx3="http://schemas.microsoft.com/office/drawing/2016/5/9/chartex" xmlns:cx4="http://schemas.microsoft.com/office/drawing/2016/5/10/chartex" xmlns:cx5="http://schemas.microsoft.com/office/drawing/2016/5/11/chartex" xmlns:cx6="http://schemas.microsoft.com/office/drawing/2016/5/12/chartex" xmlns:cx7="http://schemas.microsoft.com/office/drawing/2016/5/13/chartex" xmlns:cx8="http://schemas.microsoft.com/office/drawing/2016/5/14/chartex" xmlns:mc="http://schemas.openxmlformats.org/markup-compatibility/2006" xmlns:o="urn:schemas-microsoft-com:office:office" xmlns:r="http://schemas.openxmlformats.org/officeDocument/2006/relationships" xmlns:m="http://schemas.openxmlformats.org/officeDocument/2006/math" xmlns:v="urn:schemas-microsoft-com:vml" xmlns:wp14="http://schemas.microsoft.com/office/word/2010/wordprocessingDrawing" xmlns:wp="http://schemas.openxmlformats.org/drawingml/2006/wordprocessingDrawing" xmlns:w10="urn:schemas-microsoft-com:office:word" xmlns:w="http://schemas.openxmlformats.org/wordprocessingml/2006/main" xmlns:w14="http://schemas.microsoft.com/office/word/2010/wordml" xmlns:w15="http://schemas.microsoft.com/office/word/2012/wordml" xmlns:w16se="http://schemas.microsoft.com/office/word/2015/wordml/symex" xmlns:wpg="http://schemas.microsoft.com/office/word/2010/wordprocessingGroup" xmlns:wpi="http://schemas.microsoft.com/office/word/2010/wordprocessingInk" xmlns:wne="http://schemas.microsoft.com/office/word/2006/wordml" xmlns:wps="http://schemas.microsoft.com/office/word/2010/wordprocessingShape" mc:Ignorable="w14 w15 w16se wp14">
+<w:document xmlns:wpc="http://schemas.microsoft.com/office/word/2010/wordprocessingCanvas" xmlns:mc="http://schemas.openxmlformats.org/markup-compatibility/2006" xmlns:o="urn:schemas-microsoft-com:office:office" xmlns:r="http://schemas.openxmlformats.org/officeDocument/2006/relationships" xmlns:m="http://schemas.openxmlformats.org/officeDocument/2006/math" xmlns:v="urn:schemas-microsoft-com:vml" xmlns:wp14="http://schemas.microsoft.com/office/word/2010/wordprocessingDrawing" xmlns:wp="http://schemas.openxmlformats.org/drawingml/2006/wordprocessingDrawing" xmlns:w10="urn:schemas-microsoft-com:office:word" xmlns:w="http://schemas.openxmlformats.org/wordprocessingml/2006/main" xmlns:w14="http://schemas.microsoft.com/office/word/2010/wordml" xmlns:wpg="http://schemas.microsoft.com/office/word/2010/wordprocessingGroup" xmlns:wpi="http://schemas.microsoft.com/office/word/2010/wordprocessingInk" xmlns:wne="http://schemas.microsoft.com/office/word/2006/wordml" xmlns:wps="http://schemas.microsoft.com/office/word/2010/wordprocessingShape" mc:Ignorable="w14 wp14">
   <w:body>
     <w:bookmarkStart w:id="0" w:name="_Toc462503098" w:displacedByCustomXml="next"/>
     <w:sdt>
@@ -157,6 +157,7 @@
               <w:lang w:eastAsia="es-ES"/>
             </w:rPr>
           </w:pPr>
+          <w:proofErr w:type="spellStart"/>
           <w:r>
             <w:rPr>
               <w:rFonts w:ascii="Verdana" w:eastAsia="Times New Roman" w:hAnsi="Verdana" w:cs="Times New Roman"/>
@@ -164,7 +165,17 @@
               <w:szCs w:val="56"/>
               <w:lang w:eastAsia="es-ES"/>
             </w:rPr>
-            <w:t xml:space="preserve">Dire Wolf </w:t>
+            <w:t>Dire</w:t>
+          </w:r>
+          <w:proofErr w:type="spellEnd"/>
+          <w:r>
+            <w:rPr>
+              <w:rFonts w:ascii="Verdana" w:eastAsia="Times New Roman" w:hAnsi="Verdana" w:cs="Times New Roman"/>
+              <w:sz w:val="44"/>
+              <w:szCs w:val="56"/>
+              <w:lang w:eastAsia="es-ES"/>
+            </w:rPr>
+            <w:t xml:space="preserve"> Wolf </w:t>
           </w:r>
           <w:proofErr w:type="spellStart"/>
           <w:r>
@@ -465,7 +476,23 @@
               <w:rFonts w:ascii="Verdana" w:hAnsi="Verdana"/>
               <w:sz w:val="28"/>
             </w:rPr>
-            <w:t xml:space="preserve">Aarón Colston </w:t>
+            <w:t xml:space="preserve">Aarón </w:t>
+          </w:r>
+          <w:proofErr w:type="spellStart"/>
+          <w:r>
+            <w:rPr>
+              <w:rFonts w:ascii="Verdana" w:hAnsi="Verdana"/>
+              <w:sz w:val="28"/>
+            </w:rPr>
+            <w:t>Colston</w:t>
+          </w:r>
+          <w:proofErr w:type="spellEnd"/>
+          <w:r>
+            <w:rPr>
+              <w:rFonts w:ascii="Verdana" w:hAnsi="Verdana"/>
+              <w:sz w:val="28"/>
+            </w:rPr>
+            <w:t xml:space="preserve"> </w:t>
           </w:r>
           <w:proofErr w:type="spellStart"/>
           <w:r>
@@ -937,8 +964,6 @@
                 <w:sz w:val="20"/>
               </w:rPr>
             </w:pPr>
-            <w:bookmarkStart w:id="2" w:name="_GoBack"/>
-            <w:bookmarkEnd w:id="2"/>
           </w:p>
         </w:tc>
         <w:tc>
@@ -1745,6 +1770,13 @@
                 <w:color w:val="auto"/>
               </w:rPr>
             </w:pPr>
+            <w:r>
+              <w:rPr>
+                <w:b w:val="0"/>
+                <w:color w:val="auto"/>
+              </w:rPr>
+              <w:t>05. Animación de los personajes</w:t>
+            </w:r>
           </w:p>
         </w:tc>
         <w:tc>
@@ -1762,6 +1794,13 @@
                 <w:color w:val="auto"/>
               </w:rPr>
             </w:pPr>
+            <w:r>
+              <w:rPr>
+                <w:b w:val="0"/>
+                <w:color w:val="auto"/>
+              </w:rPr>
+              <w:t>80%</w:t>
+            </w:r>
           </w:p>
         </w:tc>
         <w:tc>
@@ -1779,6 +1818,29 @@
                 <w:color w:val="auto"/>
               </w:rPr>
             </w:pPr>
+            <w:r>
+              <w:rPr>
+                <w:b w:val="0"/>
+                <w:color w:val="auto"/>
+              </w:rPr>
+              <w:t>150h/3</w:t>
+            </w:r>
+            <w:r>
+              <w:rPr>
+                <w:b w:val="0"/>
+                <w:color w:val="auto"/>
+              </w:rPr>
+              <w:t>2</w:t>
+            </w:r>
+            <w:bookmarkStart w:id="2" w:name="_GoBack"/>
+            <w:bookmarkEnd w:id="2"/>
+            <w:r>
+              <w:rPr>
+                <w:b w:val="0"/>
+                <w:color w:val="auto"/>
+              </w:rPr>
+              <w:t>h</w:t>
+            </w:r>
           </w:p>
         </w:tc>
         <w:tc>
@@ -1796,6 +1858,29 @@
                 <w:color w:val="auto"/>
               </w:rPr>
             </w:pPr>
+            <w:r>
+              <w:rPr>
+                <w:b w:val="0"/>
+                <w:color w:val="auto"/>
+              </w:rPr>
+              <w:t xml:space="preserve">Se están incluyendo todavía las capturas de movimiento con Maya en el </w:t>
+            </w:r>
+            <w:proofErr w:type="spellStart"/>
+            <w:r>
+              <w:rPr>
+                <w:b w:val="0"/>
+                <w:color w:val="auto"/>
+              </w:rPr>
+              <w:t>player</w:t>
+            </w:r>
+            <w:proofErr w:type="spellEnd"/>
+            <w:r>
+              <w:rPr>
+                <w:b w:val="0"/>
+                <w:color w:val="auto"/>
+              </w:rPr>
+              <w:t xml:space="preserve"> (todos los demás están completos).</w:t>
+            </w:r>
           </w:p>
         </w:tc>
       </w:tr>
@@ -2025,9 +2110,9 @@
       </w:pPr>
     </w:p>
     <w:sectPr>
-      <w:headerReference w:type="default" r:id="rId8"/>
-      <w:footerReference w:type="default" r:id="rId9"/>
-      <w:headerReference w:type="first" r:id="rId10"/>
+      <w:headerReference w:type="default" r:id="rId9"/>
+      <w:footerReference w:type="default" r:id="rId10"/>
+      <w:headerReference w:type="first" r:id="rId11"/>
       <w:pgSz w:w="11906" w:h="16838"/>
       <w:pgMar w:top="1525" w:right="1701" w:bottom="1417" w:left="1701" w:header="567" w:footer="567" w:gutter="0"/>
       <w:pgBorders w:display="firstPage">
@@ -2047,7 +2132,7 @@
 </file>
 
 <file path=word/endnotes.xml><?xml version="1.0" encoding="utf-8"?>
-<w:endnotes xmlns:wpc="http://schemas.microsoft.com/office/word/2010/wordprocessingCanvas" xmlns:cx="http://schemas.microsoft.com/office/drawing/2014/chartex" xmlns:cx1="http://schemas.microsoft.com/office/drawing/2015/9/8/chartex" xmlns:cx2="http://schemas.microsoft.com/office/drawing/2015/10/21/chartex" xmlns:cx3="http://schemas.microsoft.com/office/drawing/2016/5/9/chartex" xmlns:cx4="http://schemas.microsoft.com/office/drawing/2016/5/10/chartex" xmlns:cx5="http://schemas.microsoft.com/office/drawing/2016/5/11/chartex" xmlns:cx6="http://schemas.microsoft.com/office/drawing/2016/5/12/chartex" xmlns:cx7="http://schemas.microsoft.com/office/drawing/2016/5/13/chartex" xmlns:cx8="http://schemas.microsoft.com/office/drawing/2016/5/14/chartex" xmlns:mc="http://schemas.openxmlformats.org/markup-compatibility/2006" xmlns:o="urn:schemas-microsoft-com:office:office" xmlns:r="http://schemas.openxmlformats.org/officeDocument/2006/relationships" xmlns:m="http://schemas.openxmlformats.org/officeDocument/2006/math" xmlns:v="urn:schemas-microsoft-com:vml" xmlns:wp14="http://schemas.microsoft.com/office/word/2010/wordprocessingDrawing" xmlns:wp="http://schemas.openxmlformats.org/drawingml/2006/wordprocessingDrawing" xmlns:w10="urn:schemas-microsoft-com:office:word" xmlns:w="http://schemas.openxmlformats.org/wordprocessingml/2006/main" xmlns:w14="http://schemas.microsoft.com/office/word/2010/wordml" xmlns:w15="http://schemas.microsoft.com/office/word/2012/wordml" xmlns:w16se="http://schemas.microsoft.com/office/word/2015/wordml/symex" xmlns:wpg="http://schemas.microsoft.com/office/word/2010/wordprocessingGroup" xmlns:wpi="http://schemas.microsoft.com/office/word/2010/wordprocessingInk" xmlns:wne="http://schemas.microsoft.com/office/word/2006/wordml" xmlns:wps="http://schemas.microsoft.com/office/word/2010/wordprocessingShape" mc:Ignorable="w14 w15 w16se wp14">
+<w:endnotes xmlns:wpc="http://schemas.microsoft.com/office/word/2010/wordprocessingCanvas" xmlns:mc="http://schemas.openxmlformats.org/markup-compatibility/2006" xmlns:o="urn:schemas-microsoft-com:office:office" xmlns:r="http://schemas.openxmlformats.org/officeDocument/2006/relationships" xmlns:m="http://schemas.openxmlformats.org/officeDocument/2006/math" xmlns:v="urn:schemas-microsoft-com:vml" xmlns:wp14="http://schemas.microsoft.com/office/word/2010/wordprocessingDrawing" xmlns:wp="http://schemas.openxmlformats.org/drawingml/2006/wordprocessingDrawing" xmlns:w10="urn:schemas-microsoft-com:office:word" xmlns:w="http://schemas.openxmlformats.org/wordprocessingml/2006/main" xmlns:w14="http://schemas.microsoft.com/office/word/2010/wordml" xmlns:wpg="http://schemas.microsoft.com/office/word/2010/wordprocessingGroup" xmlns:wpi="http://schemas.microsoft.com/office/word/2010/wordprocessingInk" xmlns:wne="http://schemas.microsoft.com/office/word/2006/wordml" xmlns:wps="http://schemas.microsoft.com/office/word/2010/wordprocessingShape" mc:Ignorable="w14 wp14">
   <w:endnote w:type="separator" w:id="-1">
     <w:p>
       <w:pPr>
@@ -2072,7 +2157,7 @@
 </file>
 
 <file path=word/footer1.xml><?xml version="1.0" encoding="utf-8"?>
-<w:ftr xmlns:wpc="http://schemas.microsoft.com/office/word/2010/wordprocessingCanvas" xmlns:cx="http://schemas.microsoft.com/office/drawing/2014/chartex" xmlns:cx1="http://schemas.microsoft.com/office/drawing/2015/9/8/chartex" xmlns:cx2="http://schemas.microsoft.com/office/drawing/2015/10/21/chartex" xmlns:cx3="http://schemas.microsoft.com/office/drawing/2016/5/9/chartex" xmlns:cx4="http://schemas.microsoft.com/office/drawing/2016/5/10/chartex" xmlns:cx5="http://schemas.microsoft.com/office/drawing/2016/5/11/chartex" xmlns:cx6="http://schemas.microsoft.com/office/drawing/2016/5/12/chartex" xmlns:cx7="http://schemas.microsoft.com/office/drawing/2016/5/13/chartex" xmlns:cx8="http://schemas.microsoft.com/office/drawing/2016/5/14/chartex" xmlns:mc="http://schemas.openxmlformats.org/markup-compatibility/2006" xmlns:o="urn:schemas-microsoft-com:office:office" xmlns:r="http://schemas.openxmlformats.org/officeDocument/2006/relationships" xmlns:m="http://schemas.openxmlformats.org/officeDocument/2006/math" xmlns:v="urn:schemas-microsoft-com:vml" xmlns:wp14="http://schemas.microsoft.com/office/word/2010/wordprocessingDrawing" xmlns:wp="http://schemas.openxmlformats.org/drawingml/2006/wordprocessingDrawing" xmlns:w10="urn:schemas-microsoft-com:office:word" xmlns:w="http://schemas.openxmlformats.org/wordprocessingml/2006/main" xmlns:w14="http://schemas.microsoft.com/office/word/2010/wordml" xmlns:w15="http://schemas.microsoft.com/office/word/2012/wordml" xmlns:w16se="http://schemas.microsoft.com/office/word/2015/wordml/symex" xmlns:wpg="http://schemas.microsoft.com/office/word/2010/wordprocessingGroup" xmlns:wpi="http://schemas.microsoft.com/office/word/2010/wordprocessingInk" xmlns:wne="http://schemas.microsoft.com/office/word/2006/wordml" xmlns:wps="http://schemas.microsoft.com/office/word/2010/wordprocessingShape" mc:Ignorable="w14 w15 w16se wp14">
+<w:ftr xmlns:wpc="http://schemas.microsoft.com/office/word/2010/wordprocessingCanvas" xmlns:mc="http://schemas.openxmlformats.org/markup-compatibility/2006" xmlns:o="urn:schemas-microsoft-com:office:office" xmlns:r="http://schemas.openxmlformats.org/officeDocument/2006/relationships" xmlns:m="http://schemas.openxmlformats.org/officeDocument/2006/math" xmlns:v="urn:schemas-microsoft-com:vml" xmlns:wp14="http://schemas.microsoft.com/office/word/2010/wordprocessingDrawing" xmlns:wp="http://schemas.openxmlformats.org/drawingml/2006/wordprocessingDrawing" xmlns:w10="urn:schemas-microsoft-com:office:word" xmlns:w="http://schemas.openxmlformats.org/wordprocessingml/2006/main" xmlns:w14="http://schemas.microsoft.com/office/word/2010/wordml" xmlns:wpg="http://schemas.microsoft.com/office/word/2010/wordprocessingGroup" xmlns:wpi="http://schemas.microsoft.com/office/word/2010/wordprocessingInk" xmlns:wne="http://schemas.microsoft.com/office/word/2006/wordml" xmlns:wps="http://schemas.microsoft.com/office/word/2010/wordprocessingShape" mc:Ignorable="w14 wp14">
   <w:p>
     <w:pPr>
       <w:pStyle w:val="Piedepgina"/>
@@ -2133,7 +2218,7 @@
 </file>
 
 <file path=word/footnotes.xml><?xml version="1.0" encoding="utf-8"?>
-<w:footnotes xmlns:wpc="http://schemas.microsoft.com/office/word/2010/wordprocessingCanvas" xmlns:cx="http://schemas.microsoft.com/office/drawing/2014/chartex" xmlns:cx1="http://schemas.microsoft.com/office/drawing/2015/9/8/chartex" xmlns:cx2="http://schemas.microsoft.com/office/drawing/2015/10/21/chartex" xmlns:cx3="http://schemas.microsoft.com/office/drawing/2016/5/9/chartex" xmlns:cx4="http://schemas.microsoft.com/office/drawing/2016/5/10/chartex" xmlns:cx5="http://schemas.microsoft.com/office/drawing/2016/5/11/chartex" xmlns:cx6="http://schemas.microsoft.com/office/drawing/2016/5/12/chartex" xmlns:cx7="http://schemas.microsoft.com/office/drawing/2016/5/13/chartex" xmlns:cx8="http://schemas.microsoft.com/office/drawing/2016/5/14/chartex" xmlns:mc="http://schemas.openxmlformats.org/markup-compatibility/2006" xmlns:o="urn:schemas-microsoft-com:office:office" xmlns:r="http://schemas.openxmlformats.org/officeDocument/2006/relationships" xmlns:m="http://schemas.openxmlformats.org/officeDocument/2006/math" xmlns:v="urn:schemas-microsoft-com:vml" xmlns:wp14="http://schemas.microsoft.com/office/word/2010/wordprocessingDrawing" xmlns:wp="http://schemas.openxmlformats.org/drawingml/2006/wordprocessingDrawing" xmlns:w10="urn:schemas-microsoft-com:office:word" xmlns:w="http://schemas.openxmlformats.org/wordprocessingml/2006/main" xmlns:w14="http://schemas.microsoft.com/office/word/2010/wordml" xmlns:w15="http://schemas.microsoft.com/office/word/2012/wordml" xmlns:w16se="http://schemas.microsoft.com/office/word/2015/wordml/symex" xmlns:wpg="http://schemas.microsoft.com/office/word/2010/wordprocessingGroup" xmlns:wpi="http://schemas.microsoft.com/office/word/2010/wordprocessingInk" xmlns:wne="http://schemas.microsoft.com/office/word/2006/wordml" xmlns:wps="http://schemas.microsoft.com/office/word/2010/wordprocessingShape" mc:Ignorable="w14 w15 w16se wp14">
+<w:footnotes xmlns:wpc="http://schemas.microsoft.com/office/word/2010/wordprocessingCanvas" xmlns:mc="http://schemas.openxmlformats.org/markup-compatibility/2006" xmlns:o="urn:schemas-microsoft-com:office:office" xmlns:r="http://schemas.openxmlformats.org/officeDocument/2006/relationships" xmlns:m="http://schemas.openxmlformats.org/officeDocument/2006/math" xmlns:v="urn:schemas-microsoft-com:vml" xmlns:wp14="http://schemas.microsoft.com/office/word/2010/wordprocessingDrawing" xmlns:wp="http://schemas.openxmlformats.org/drawingml/2006/wordprocessingDrawing" xmlns:w10="urn:schemas-microsoft-com:office:word" xmlns:w="http://schemas.openxmlformats.org/wordprocessingml/2006/main" xmlns:w14="http://schemas.microsoft.com/office/word/2010/wordml" xmlns:wpg="http://schemas.microsoft.com/office/word/2010/wordprocessingGroup" xmlns:wpi="http://schemas.microsoft.com/office/word/2010/wordprocessingInk" xmlns:wne="http://schemas.microsoft.com/office/word/2006/wordml" xmlns:wps="http://schemas.microsoft.com/office/word/2010/wordprocessingShape" mc:Ignorable="w14 wp14">
   <w:footnote w:type="separator" w:id="-1">
     <w:p>
       <w:pPr>
@@ -2158,7 +2243,7 @@
 </file>
 
 <file path=word/header1.xml><?xml version="1.0" encoding="utf-8"?>
-<w:hdr xmlns:wpc="http://schemas.microsoft.com/office/word/2010/wordprocessingCanvas" xmlns:cx="http://schemas.microsoft.com/office/drawing/2014/chartex" xmlns:cx1="http://schemas.microsoft.com/office/drawing/2015/9/8/chartex" xmlns:cx2="http://schemas.microsoft.com/office/drawing/2015/10/21/chartex" xmlns:cx3="http://schemas.microsoft.com/office/drawing/2016/5/9/chartex" xmlns:cx4="http://schemas.microsoft.com/office/drawing/2016/5/10/chartex" xmlns:cx5="http://schemas.microsoft.com/office/drawing/2016/5/11/chartex" xmlns:cx6="http://schemas.microsoft.com/office/drawing/2016/5/12/chartex" xmlns:cx7="http://schemas.microsoft.com/office/drawing/2016/5/13/chartex" xmlns:cx8="http://schemas.microsoft.com/office/drawing/2016/5/14/chartex" xmlns:mc="http://schemas.openxmlformats.org/markup-compatibility/2006" xmlns:o="urn:schemas-microsoft-com:office:office" xmlns:r="http://schemas.openxmlformats.org/officeDocument/2006/relationships" xmlns:m="http://schemas.openxmlformats.org/officeDocument/2006/math" xmlns:v="urn:schemas-microsoft-com:vml" xmlns:wp14="http://schemas.microsoft.com/office/word/2010/wordprocessingDrawing" xmlns:wp="http://schemas.openxmlformats.org/drawingml/2006/wordprocessingDrawing" xmlns:w10="urn:schemas-microsoft-com:office:word" xmlns:w="http://schemas.openxmlformats.org/wordprocessingml/2006/main" xmlns:w14="http://schemas.microsoft.com/office/word/2010/wordml" xmlns:w15="http://schemas.microsoft.com/office/word/2012/wordml" xmlns:w16se="http://schemas.microsoft.com/office/word/2015/wordml/symex" xmlns:wpg="http://schemas.microsoft.com/office/word/2010/wordprocessingGroup" xmlns:wpi="http://schemas.microsoft.com/office/word/2010/wordprocessingInk" xmlns:wne="http://schemas.microsoft.com/office/word/2006/wordml" xmlns:wps="http://schemas.microsoft.com/office/word/2010/wordprocessingShape" mc:Ignorable="w14 w15 w16se wp14">
+<w:hdr xmlns:wpc="http://schemas.microsoft.com/office/word/2010/wordprocessingCanvas" xmlns:mc="http://schemas.openxmlformats.org/markup-compatibility/2006" xmlns:o="urn:schemas-microsoft-com:office:office" xmlns:r="http://schemas.openxmlformats.org/officeDocument/2006/relationships" xmlns:m="http://schemas.openxmlformats.org/officeDocument/2006/math" xmlns:v="urn:schemas-microsoft-com:vml" xmlns:wp14="http://schemas.microsoft.com/office/word/2010/wordprocessingDrawing" xmlns:wp="http://schemas.openxmlformats.org/drawingml/2006/wordprocessingDrawing" xmlns:w10="urn:schemas-microsoft-com:office:word" xmlns:w="http://schemas.openxmlformats.org/wordprocessingml/2006/main" xmlns:w14="http://schemas.microsoft.com/office/word/2010/wordml" xmlns:wpg="http://schemas.microsoft.com/office/word/2010/wordprocessingGroup" xmlns:wpi="http://schemas.microsoft.com/office/word/2010/wordprocessingInk" xmlns:wne="http://schemas.microsoft.com/office/word/2006/wordml" xmlns:wps="http://schemas.microsoft.com/office/word/2010/wordprocessingShape" mc:Ignorable="w14 wp14">
   <w:sdt>
     <w:sdtPr>
       <w:rPr>
@@ -2235,7 +2320,7 @@
 </file>
 
 <file path=word/header2.xml><?xml version="1.0" encoding="utf-8"?>
-<w:hdr xmlns:wpc="http://schemas.microsoft.com/office/word/2010/wordprocessingCanvas" xmlns:cx="http://schemas.microsoft.com/office/drawing/2014/chartex" xmlns:cx1="http://schemas.microsoft.com/office/drawing/2015/9/8/chartex" xmlns:cx2="http://schemas.microsoft.com/office/drawing/2015/10/21/chartex" xmlns:cx3="http://schemas.microsoft.com/office/drawing/2016/5/9/chartex" xmlns:cx4="http://schemas.microsoft.com/office/drawing/2016/5/10/chartex" xmlns:cx5="http://schemas.microsoft.com/office/drawing/2016/5/11/chartex" xmlns:cx6="http://schemas.microsoft.com/office/drawing/2016/5/12/chartex" xmlns:cx7="http://schemas.microsoft.com/office/drawing/2016/5/13/chartex" xmlns:cx8="http://schemas.microsoft.com/office/drawing/2016/5/14/chartex" xmlns:mc="http://schemas.openxmlformats.org/markup-compatibility/2006" xmlns:o="urn:schemas-microsoft-com:office:office" xmlns:r="http://schemas.openxmlformats.org/officeDocument/2006/relationships" xmlns:m="http://schemas.openxmlformats.org/officeDocument/2006/math" xmlns:v="urn:schemas-microsoft-com:vml" xmlns:wp14="http://schemas.microsoft.com/office/word/2010/wordprocessingDrawing" xmlns:wp="http://schemas.openxmlformats.org/drawingml/2006/wordprocessingDrawing" xmlns:w10="urn:schemas-microsoft-com:office:word" xmlns:w="http://schemas.openxmlformats.org/wordprocessingml/2006/main" xmlns:w14="http://schemas.microsoft.com/office/word/2010/wordml" xmlns:w15="http://schemas.microsoft.com/office/word/2012/wordml" xmlns:w16se="http://schemas.microsoft.com/office/word/2015/wordml/symex" xmlns:wpg="http://schemas.microsoft.com/office/word/2010/wordprocessingGroup" xmlns:wpi="http://schemas.microsoft.com/office/word/2010/wordprocessingInk" xmlns:wne="http://schemas.microsoft.com/office/word/2006/wordml" xmlns:wps="http://schemas.microsoft.com/office/word/2010/wordprocessingShape" mc:Ignorable="w14 w15 w16se wp14">
+<w:hdr xmlns:wpc="http://schemas.microsoft.com/office/word/2010/wordprocessingCanvas" xmlns:mc="http://schemas.openxmlformats.org/markup-compatibility/2006" xmlns:o="urn:schemas-microsoft-com:office:office" xmlns:r="http://schemas.openxmlformats.org/officeDocument/2006/relationships" xmlns:m="http://schemas.openxmlformats.org/officeDocument/2006/math" xmlns:v="urn:schemas-microsoft-com:vml" xmlns:wp14="http://schemas.microsoft.com/office/word/2010/wordprocessingDrawing" xmlns:wp="http://schemas.openxmlformats.org/drawingml/2006/wordprocessingDrawing" xmlns:w10="urn:schemas-microsoft-com:office:word" xmlns:w="http://schemas.openxmlformats.org/wordprocessingml/2006/main" xmlns:w14="http://schemas.microsoft.com/office/word/2010/wordml" xmlns:wpg="http://schemas.microsoft.com/office/word/2010/wordprocessingGroup" xmlns:wpi="http://schemas.microsoft.com/office/word/2010/wordprocessingInk" xmlns:wne="http://schemas.microsoft.com/office/word/2006/wordml" xmlns:wps="http://schemas.microsoft.com/office/word/2010/wordprocessingShape" mc:Ignorable="w14 wp14">
   <w:p>
     <w:pPr>
       <w:pStyle w:val="Encabezado"/>
@@ -2432,8 +2517,8 @@
 </file>
 
 <file path=word/numbering.xml><?xml version="1.0" encoding="utf-8"?>
-<w:numbering xmlns:wpc="http://schemas.microsoft.com/office/word/2010/wordprocessingCanvas" xmlns:cx="http://schemas.microsoft.com/office/drawing/2014/chartex" xmlns:cx1="http://schemas.microsoft.com/office/drawing/2015/9/8/chartex" xmlns:cx2="http://schemas.microsoft.com/office/drawing/2015/10/21/chartex" xmlns:cx3="http://schemas.microsoft.com/office/drawing/2016/5/9/chartex" xmlns:cx4="http://schemas.microsoft.com/office/drawing/2016/5/10/chartex" xmlns:cx5="http://schemas.microsoft.com/office/drawing/2016/5/11/chartex" xmlns:cx6="http://schemas.microsoft.com/office/drawing/2016/5/12/chartex" xmlns:cx7="http://schemas.microsoft.com/office/drawing/2016/5/13/chartex" xmlns:cx8="http://schemas.microsoft.com/office/drawing/2016/5/14/chartex" xmlns:mc="http://schemas.openxmlformats.org/markup-compatibility/2006" xmlns:o="urn:schemas-microsoft-com:office:office" xmlns:r="http://schemas.openxmlformats.org/officeDocument/2006/relationships" xmlns:m="http://schemas.openxmlformats.org/officeDocument/2006/math" xmlns:v="urn:schemas-microsoft-com:vml" xmlns:wp14="http://schemas.microsoft.com/office/word/2010/wordprocessingDrawing" xmlns:wp="http://schemas.openxmlformats.org/drawingml/2006/wordprocessingDrawing" xmlns:w10="urn:schemas-microsoft-com:office:word" xmlns:w="http://schemas.openxmlformats.org/wordprocessingml/2006/main" xmlns:w14="http://schemas.microsoft.com/office/word/2010/wordml" xmlns:w15="http://schemas.microsoft.com/office/word/2012/wordml" xmlns:w16se="http://schemas.microsoft.com/office/word/2015/wordml/symex" xmlns:wpg="http://schemas.microsoft.com/office/word/2010/wordprocessingGroup" xmlns:wpi="http://schemas.microsoft.com/office/word/2010/wordprocessingInk" xmlns:wne="http://schemas.microsoft.com/office/word/2006/wordml" xmlns:wps="http://schemas.microsoft.com/office/word/2010/wordprocessingShape" mc:Ignorable="w14 w15 w16se wp14">
-  <w:abstractNum w:abstractNumId="0" w15:restartNumberingAfterBreak="0">
+<w:numbering xmlns:wpc="http://schemas.microsoft.com/office/word/2010/wordprocessingCanvas" xmlns:mc="http://schemas.openxmlformats.org/markup-compatibility/2006" xmlns:o="urn:schemas-microsoft-com:office:office" xmlns:r="http://schemas.openxmlformats.org/officeDocument/2006/relationships" xmlns:m="http://schemas.openxmlformats.org/officeDocument/2006/math" xmlns:v="urn:schemas-microsoft-com:vml" xmlns:wp14="http://schemas.microsoft.com/office/word/2010/wordprocessingDrawing" xmlns:wp="http://schemas.openxmlformats.org/drawingml/2006/wordprocessingDrawing" xmlns:w10="urn:schemas-microsoft-com:office:word" xmlns:w="http://schemas.openxmlformats.org/wordprocessingml/2006/main" xmlns:w14="http://schemas.microsoft.com/office/word/2010/wordml" xmlns:wpg="http://schemas.microsoft.com/office/word/2010/wordprocessingGroup" xmlns:wpi="http://schemas.microsoft.com/office/word/2010/wordprocessingInk" xmlns:wne="http://schemas.microsoft.com/office/word/2006/wordml" xmlns:wps="http://schemas.microsoft.com/office/word/2010/wordprocessingShape" mc:Ignorable="w14 wp14">
+  <w:abstractNum w:abstractNumId="0">
     <w:nsid w:val="0B4226CE"/>
     <w:multiLevelType w:val="multilevel"/>
     <w:tmpl w:val="040A001F"/>
@@ -2519,7 +2604,7 @@
       </w:pPr>
     </w:lvl>
   </w:abstractNum>
-  <w:abstractNum w:abstractNumId="1" w15:restartNumberingAfterBreak="0">
+  <w:abstractNum w:abstractNumId="1">
     <w:nsid w:val="0F57275D"/>
     <w:multiLevelType w:val="multilevel"/>
     <w:tmpl w:val="D9E83FB8"/>
@@ -2632,7 +2717,7 @@
       </w:rPr>
     </w:lvl>
   </w:abstractNum>
-  <w:abstractNum w:abstractNumId="2" w15:restartNumberingAfterBreak="0">
+  <w:abstractNum w:abstractNumId="2">
     <w:nsid w:val="15FF7ADC"/>
     <w:multiLevelType w:val="multilevel"/>
     <w:tmpl w:val="D9E83FB8"/>
@@ -2745,7 +2830,7 @@
       </w:rPr>
     </w:lvl>
   </w:abstractNum>
-  <w:abstractNum w:abstractNumId="3" w15:restartNumberingAfterBreak="0">
+  <w:abstractNum w:abstractNumId="3">
     <w:nsid w:val="1C297EEC"/>
     <w:multiLevelType w:val="multilevel"/>
     <w:tmpl w:val="040A001F"/>
@@ -2831,7 +2916,7 @@
       </w:pPr>
     </w:lvl>
   </w:abstractNum>
-  <w:abstractNum w:abstractNumId="4" w15:restartNumberingAfterBreak="0">
+  <w:abstractNum w:abstractNumId="4">
     <w:nsid w:val="31EB394F"/>
     <w:multiLevelType w:val="multilevel"/>
     <w:tmpl w:val="78BAF288"/>
@@ -2953,7 +3038,7 @@
       </w:pPr>
     </w:lvl>
   </w:abstractNum>
-  <w:abstractNum w:abstractNumId="5" w15:restartNumberingAfterBreak="0">
+  <w:abstractNum w:abstractNumId="5">
     <w:nsid w:val="4EC240D1"/>
     <w:multiLevelType w:val="hybridMultilevel"/>
     <w:tmpl w:val="C8867020"/>
@@ -3093,7 +3178,7 @@
       </w:rPr>
     </w:lvl>
   </w:abstractNum>
-  <w:abstractNum w:abstractNumId="6" w15:restartNumberingAfterBreak="0">
+  <w:abstractNum w:abstractNumId="6">
     <w:nsid w:val="4ED1000D"/>
     <w:multiLevelType w:val="multilevel"/>
     <w:tmpl w:val="040A001F"/>
@@ -3182,7 +3267,7 @@
       </w:pPr>
     </w:lvl>
   </w:abstractNum>
-  <w:abstractNum w:abstractNumId="7" w15:restartNumberingAfterBreak="0">
+  <w:abstractNum w:abstractNumId="7">
     <w:nsid w:val="5232204C"/>
     <w:multiLevelType w:val="hybridMultilevel"/>
     <w:tmpl w:val="524CC34C"/>
@@ -3274,7 +3359,7 @@
       </w:pPr>
     </w:lvl>
   </w:abstractNum>
-  <w:abstractNum w:abstractNumId="8" w15:restartNumberingAfterBreak="0">
+  <w:abstractNum w:abstractNumId="8">
     <w:nsid w:val="79C979CA"/>
     <w:multiLevelType w:val="multilevel"/>
     <w:tmpl w:val="040A001F"/>
@@ -3360,7 +3445,7 @@
       </w:pPr>
     </w:lvl>
   </w:abstractNum>
-  <w:abstractNum w:abstractNumId="9" w15:restartNumberingAfterBreak="0">
+  <w:abstractNum w:abstractNumId="9">
     <w:nsid w:val="7CC67D48"/>
     <w:multiLevelType w:val="multilevel"/>
     <w:tmpl w:val="040A001F"/>
@@ -3446,7 +3531,7 @@
       </w:pPr>
     </w:lvl>
   </w:abstractNum>
-  <w:abstractNum w:abstractNumId="10" w15:restartNumberingAfterBreak="0">
+  <w:abstractNum w:abstractNumId="10">
     <w:nsid w:val="7CD66303"/>
     <w:multiLevelType w:val="multilevel"/>
     <w:tmpl w:val="D9E83FB8"/>
@@ -3559,7 +3644,7 @@
       </w:rPr>
     </w:lvl>
   </w:abstractNum>
-  <w:abstractNum w:abstractNumId="11" w15:restartNumberingAfterBreak="0">
+  <w:abstractNum w:abstractNumId="11">
     <w:nsid w:val="7D1860D7"/>
     <w:multiLevelType w:val="multilevel"/>
     <w:tmpl w:val="0C0A001F"/>
@@ -3685,7 +3770,7 @@
 </file>
 
 <file path=word/styles.xml><?xml version="1.0" encoding="utf-8"?>
-<w:styles xmlns:mc="http://schemas.openxmlformats.org/markup-compatibility/2006" xmlns:r="http://schemas.openxmlformats.org/officeDocument/2006/relationships" xmlns:w="http://schemas.openxmlformats.org/wordprocessingml/2006/main" xmlns:w14="http://schemas.microsoft.com/office/word/2010/wordml" xmlns:w15="http://schemas.microsoft.com/office/word/2012/wordml" xmlns:w16se="http://schemas.microsoft.com/office/word/2015/wordml/symex" mc:Ignorable="w14 w15 w16se">
+<w:styles xmlns:mc="http://schemas.openxmlformats.org/markup-compatibility/2006" xmlns:r="http://schemas.openxmlformats.org/officeDocument/2006/relationships" xmlns:w="http://schemas.openxmlformats.org/wordprocessingml/2006/main" xmlns:w14="http://schemas.microsoft.com/office/word/2010/wordml" mc:Ignorable="w14">
   <w:docDefaults>
     <w:rPrDefault>
       <w:rPr>
@@ -3697,381 +3782,145 @@
     </w:rPrDefault>
     <w:pPrDefault/>
   </w:docDefaults>
-  <w:latentStyles w:defLockedState="0" w:defUIPriority="99" w:defSemiHidden="0" w:defUnhideWhenUsed="0" w:defQFormat="0" w:count="374">
-    <w:lsdException w:name="Normal" w:uiPriority="0" w:qFormat="1"/>
-    <w:lsdException w:name="heading 1" w:uiPriority="9" w:qFormat="1"/>
-    <w:lsdException w:name="heading 2" w:semiHidden="1" w:uiPriority="9" w:unhideWhenUsed="1" w:qFormat="1"/>
-    <w:lsdException w:name="heading 3" w:semiHidden="1" w:uiPriority="9" w:unhideWhenUsed="1" w:qFormat="1"/>
-    <w:lsdException w:name="heading 4" w:semiHidden="1" w:uiPriority="9" w:unhideWhenUsed="1" w:qFormat="1"/>
-    <w:lsdException w:name="heading 5" w:semiHidden="1" w:uiPriority="9" w:unhideWhenUsed="1" w:qFormat="1"/>
-    <w:lsdException w:name="heading 6" w:semiHidden="1" w:uiPriority="9" w:unhideWhenUsed="1" w:qFormat="1"/>
-    <w:lsdException w:name="heading 7" w:semiHidden="1" w:uiPriority="9" w:unhideWhenUsed="1" w:qFormat="1"/>
-    <w:lsdException w:name="heading 8" w:semiHidden="1" w:uiPriority="9" w:unhideWhenUsed="1" w:qFormat="1"/>
-    <w:lsdException w:name="heading 9" w:semiHidden="1" w:uiPriority="9" w:unhideWhenUsed="1" w:qFormat="1"/>
-    <w:lsdException w:name="index 1" w:semiHidden="1" w:unhideWhenUsed="1"/>
-    <w:lsdException w:name="index 2" w:semiHidden="1" w:unhideWhenUsed="1"/>
-    <w:lsdException w:name="index 3" w:semiHidden="1" w:unhideWhenUsed="1"/>
-    <w:lsdException w:name="index 4" w:semiHidden="1" w:unhideWhenUsed="1"/>
-    <w:lsdException w:name="index 5" w:semiHidden="1" w:unhideWhenUsed="1"/>
-    <w:lsdException w:name="index 6" w:semiHidden="1" w:unhideWhenUsed="1"/>
-    <w:lsdException w:name="index 7" w:semiHidden="1" w:unhideWhenUsed="1"/>
-    <w:lsdException w:name="index 8" w:semiHidden="1" w:unhideWhenUsed="1"/>
-    <w:lsdException w:name="index 9" w:semiHidden="1" w:unhideWhenUsed="1"/>
-    <w:lsdException w:name="toc 1" w:semiHidden="1" w:uiPriority="39" w:unhideWhenUsed="1" w:qFormat="1"/>
-    <w:lsdException w:name="toc 2" w:semiHidden="1" w:uiPriority="39" w:unhideWhenUsed="1" w:qFormat="1"/>
-    <w:lsdException w:name="toc 3" w:semiHidden="1" w:uiPriority="39" w:unhideWhenUsed="1" w:qFormat="1"/>
-    <w:lsdException w:name="toc 4" w:semiHidden="1" w:uiPriority="39" w:unhideWhenUsed="1"/>
-    <w:lsdException w:name="toc 5" w:semiHidden="1" w:uiPriority="39" w:unhideWhenUsed="1"/>
-    <w:lsdException w:name="toc 6" w:semiHidden="1" w:uiPriority="39" w:unhideWhenUsed="1"/>
-    <w:lsdException w:name="toc 7" w:semiHidden="1" w:uiPriority="39" w:unhideWhenUsed="1"/>
-    <w:lsdException w:name="toc 8" w:semiHidden="1" w:uiPriority="39" w:unhideWhenUsed="1"/>
-    <w:lsdException w:name="toc 9" w:semiHidden="1" w:uiPriority="39" w:unhideWhenUsed="1"/>
-    <w:lsdException w:name="Normal Indent" w:semiHidden="1" w:unhideWhenUsed="1"/>
-    <w:lsdException w:name="footnote text" w:semiHidden="1" w:unhideWhenUsed="1"/>
-    <w:lsdException w:name="annotation text" w:semiHidden="1" w:unhideWhenUsed="1"/>
-    <w:lsdException w:name="header" w:semiHidden="1" w:uiPriority="0" w:unhideWhenUsed="1"/>
-    <w:lsdException w:name="footer" w:semiHidden="1" w:unhideWhenUsed="1"/>
-    <w:lsdException w:name="index heading" w:semiHidden="1" w:unhideWhenUsed="1"/>
-    <w:lsdException w:name="caption" w:semiHidden="1" w:uiPriority="35" w:unhideWhenUsed="1" w:qFormat="1"/>
-    <w:lsdException w:name="table of figures" w:semiHidden="1" w:unhideWhenUsed="1"/>
-    <w:lsdException w:name="envelope address" w:semiHidden="1" w:unhideWhenUsed="1"/>
-    <w:lsdException w:name="envelope return" w:semiHidden="1" w:unhideWhenUsed="1"/>
-    <w:lsdException w:name="footnote reference" w:semiHidden="1" w:unhideWhenUsed="1"/>
-    <w:lsdException w:name="annotation reference" w:semiHidden="1" w:unhideWhenUsed="1"/>
-    <w:lsdException w:name="line number" w:semiHidden="1" w:unhideWhenUsed="1"/>
-    <w:lsdException w:name="page number" w:semiHidden="1" w:unhideWhenUsed="1"/>
-    <w:lsdException w:name="endnote reference" w:semiHidden="1" w:unhideWhenUsed="1"/>
-    <w:lsdException w:name="endnote text" w:semiHidden="1" w:unhideWhenUsed="1"/>
-    <w:lsdException w:name="table of authorities" w:semiHidden="1" w:unhideWhenUsed="1"/>
-    <w:lsdException w:name="macro" w:semiHidden="1" w:unhideWhenUsed="1"/>
-    <w:lsdException w:name="toa heading" w:semiHidden="1" w:unhideWhenUsed="1"/>
-    <w:lsdException w:name="List" w:semiHidden="1" w:unhideWhenUsed="1"/>
-    <w:lsdException w:name="List Bullet" w:semiHidden="1" w:unhideWhenUsed="1"/>
-    <w:lsdException w:name="List Number" w:semiHidden="1" w:unhideWhenUsed="1"/>
-    <w:lsdException w:name="List 2" w:semiHidden="1" w:unhideWhenUsed="1"/>
-    <w:lsdException w:name="List 3" w:semiHidden="1" w:unhideWhenUsed="1"/>
-    <w:lsdException w:name="List 4" w:semiHidden="1" w:unhideWhenUsed="1"/>
-    <w:lsdException w:name="List 5" w:semiHidden="1" w:unhideWhenUsed="1"/>
-    <w:lsdException w:name="List Bullet 2" w:semiHidden="1" w:unhideWhenUsed="1"/>
-    <w:lsdException w:name="List Bullet 3" w:semiHidden="1" w:unhideWhenUsed="1"/>
-    <w:lsdException w:name="List Bullet 4" w:semiHidden="1" w:unhideWhenUsed="1"/>
-    <w:lsdException w:name="List Bullet 5" w:semiHidden="1" w:unhideWhenUsed="1"/>
-    <w:lsdException w:name="List Number 2" w:semiHidden="1" w:unhideWhenUsed="1"/>
-    <w:lsdException w:name="List Number 3" w:semiHidden="1" w:unhideWhenUsed="1"/>
-    <w:lsdException w:name="List Number 4" w:semiHidden="1" w:unhideWhenUsed="1"/>
-    <w:lsdException w:name="List Number 5" w:semiHidden="1" w:unhideWhenUsed="1"/>
-    <w:lsdException w:name="Title" w:uiPriority="10" w:qFormat="1"/>
-    <w:lsdException w:name="Closing" w:semiHidden="1" w:unhideWhenUsed="1"/>
-    <w:lsdException w:name="Signature" w:semiHidden="1" w:unhideWhenUsed="1"/>
-    <w:lsdException w:name="Default Paragraph Font" w:semiHidden="1" w:uiPriority="1" w:unhideWhenUsed="1"/>
-    <w:lsdException w:name="Body Text" w:semiHidden="1" w:unhideWhenUsed="1"/>
-    <w:lsdException w:name="Body Text Indent" w:semiHidden="1" w:unhideWhenUsed="1"/>
-    <w:lsdException w:name="List Continue" w:semiHidden="1" w:unhideWhenUsed="1"/>
-    <w:lsdException w:name="List Continue 2" w:semiHidden="1" w:unhideWhenUsed="1"/>
-    <w:lsdException w:name="List Continue 3" w:semiHidden="1" w:unhideWhenUsed="1"/>
-    <w:lsdException w:name="List Continue 4" w:semiHidden="1" w:unhideWhenUsed="1"/>
-    <w:lsdException w:name="List Continue 5" w:semiHidden="1" w:unhideWhenUsed="1"/>
-    <w:lsdException w:name="Message Header" w:semiHidden="1" w:unhideWhenUsed="1"/>
-    <w:lsdException w:name="Subtitle" w:uiPriority="11" w:qFormat="1"/>
-    <w:lsdException w:name="Salutation" w:semiHidden="1" w:unhideWhenUsed="1"/>
-    <w:lsdException w:name="Date" w:semiHidden="1" w:unhideWhenUsed="1"/>
-    <w:lsdException w:name="Body Text First Indent" w:semiHidden="1" w:unhideWhenUsed="1"/>
-    <w:lsdException w:name="Body Text First Indent 2" w:semiHidden="1" w:unhideWhenUsed="1"/>
-    <w:lsdException w:name="Note Heading" w:semiHidden="1" w:unhideWhenUsed="1"/>
-    <w:lsdException w:name="Body Text 2" w:semiHidden="1" w:unhideWhenUsed="1"/>
-    <w:lsdException w:name="Body Text 3" w:semiHidden="1" w:unhideWhenUsed="1"/>
-    <w:lsdException w:name="Body Text Indent 2" w:semiHidden="1" w:unhideWhenUsed="1"/>
-    <w:lsdException w:name="Body Text Indent 3" w:semiHidden="1" w:unhideWhenUsed="1"/>
-    <w:lsdException w:name="Block Text" w:semiHidden="1" w:unhideWhenUsed="1"/>
-    <w:lsdException w:name="Hyperlink" w:semiHidden="1" w:unhideWhenUsed="1"/>
-    <w:lsdException w:name="FollowedHyperlink" w:semiHidden="1" w:unhideWhenUsed="1"/>
-    <w:lsdException w:name="Strong" w:uiPriority="22" w:qFormat="1"/>
-    <w:lsdException w:name="Emphasis" w:uiPriority="20" w:qFormat="1"/>
-    <w:lsdException w:name="Document Map" w:semiHidden="1" w:unhideWhenUsed="1"/>
-    <w:lsdException w:name="Plain Text" w:semiHidden="1" w:unhideWhenUsed="1"/>
-    <w:lsdException w:name="E-mail Signature" w:semiHidden="1" w:unhideWhenUsed="1"/>
-    <w:lsdException w:name="HTML Top of Form" w:semiHidden="1" w:unhideWhenUsed="1"/>
-    <w:lsdException w:name="HTML Bottom of Form" w:semiHidden="1" w:unhideWhenUsed="1"/>
-    <w:lsdException w:name="Normal (Web)" w:semiHidden="1" w:unhideWhenUsed="1"/>
-    <w:lsdException w:name="HTML Acronym" w:semiHidden="1" w:unhideWhenUsed="1"/>
-    <w:lsdException w:name="HTML Address" w:semiHidden="1" w:unhideWhenUsed="1"/>
-    <w:lsdException w:name="HTML Cite" w:semiHidden="1" w:unhideWhenUsed="1"/>
-    <w:lsdException w:name="HTML Code" w:semiHidden="1" w:unhideWhenUsed="1"/>
-    <w:lsdException w:name="HTML Definition" w:semiHidden="1" w:unhideWhenUsed="1"/>
-    <w:lsdException w:name="HTML Keyboard" w:semiHidden="1" w:unhideWhenUsed="1"/>
-    <w:lsdException w:name="HTML Preformatted" w:semiHidden="1" w:unhideWhenUsed="1"/>
-    <w:lsdException w:name="HTML Sample" w:semiHidden="1" w:unhideWhenUsed="1"/>
-    <w:lsdException w:name="HTML Typewriter" w:semiHidden="1" w:unhideWhenUsed="1"/>
-    <w:lsdException w:name="HTML Variable" w:semiHidden="1" w:unhideWhenUsed="1"/>
-    <w:lsdException w:name="Normal Table" w:semiHidden="1" w:unhideWhenUsed="1"/>
-    <w:lsdException w:name="annotation subject" w:semiHidden="1" w:unhideWhenUsed="1"/>
-    <w:lsdException w:name="No List" w:semiHidden="1" w:unhideWhenUsed="1"/>
-    <w:lsdException w:name="Outline List 1" w:semiHidden="1" w:unhideWhenUsed="1"/>
-    <w:lsdException w:name="Outline List 2" w:semiHidden="1" w:unhideWhenUsed="1"/>
-    <w:lsdException w:name="Outline List 3" w:semiHidden="1" w:unhideWhenUsed="1"/>
-    <w:lsdException w:name="Table Simple 1" w:semiHidden="1" w:unhideWhenUsed="1"/>
-    <w:lsdException w:name="Table Simple 2" w:semiHidden="1" w:unhideWhenUsed="1"/>
-    <w:lsdException w:name="Table Simple 3" w:semiHidden="1" w:unhideWhenUsed="1"/>
-    <w:lsdException w:name="Table Classic 1" w:semiHidden="1" w:unhideWhenUsed="1"/>
-    <w:lsdException w:name="Table Classic 2" w:semiHidden="1" w:unhideWhenUsed="1"/>
-    <w:lsdException w:name="Table Classic 3" w:semiHidden="1" w:unhideWhenUsed="1"/>
-    <w:lsdException w:name="Table Classic 4" w:semiHidden="1" w:unhideWhenUsed="1"/>
-    <w:lsdException w:name="Table Colorful 1" w:semiHidden="1" w:unhideWhenUsed="1"/>
-    <w:lsdException w:name="Table Colorful 2" w:semiHidden="1" w:unhideWhenUsed="1"/>
-    <w:lsdException w:name="Table Colorful 3" w:semiHidden="1" w:unhideWhenUsed="1"/>
-    <w:lsdException w:name="Table Columns 1" w:semiHidden="1" w:unhideWhenUsed="1"/>
-    <w:lsdException w:name="Table Columns 2" w:semiHidden="1" w:unhideWhenUsed="1"/>
-    <w:lsdException w:name="Table Columns 3" w:semiHidden="1" w:unhideWhenUsed="1"/>
-    <w:lsdException w:name="Table Columns 4" w:semiHidden="1" w:unhideWhenUsed="1"/>
-    <w:lsdException w:name="Table Columns 5" w:semiHidden="1" w:unhideWhenUsed="1"/>
-    <w:lsdException w:name="Table Grid 1" w:semiHidden="1" w:unhideWhenUsed="1"/>
-    <w:lsdException w:name="Table Grid 2" w:semiHidden="1" w:unhideWhenUsed="1"/>
-    <w:lsdException w:name="Table Grid 3" w:semiHidden="1" w:unhideWhenUsed="1"/>
-    <w:lsdException w:name="Table Grid 4" w:semiHidden="1" w:unhideWhenUsed="1"/>
-    <w:lsdException w:name="Table Grid 5" w:semiHidden="1" w:unhideWhenUsed="1"/>
-    <w:lsdException w:name="Table Grid 6" w:semiHidden="1" w:unhideWhenUsed="1"/>
-    <w:lsdException w:name="Table Grid 7" w:semiHidden="1" w:unhideWhenUsed="1"/>
-    <w:lsdException w:name="Table Grid 8" w:semiHidden="1" w:unhideWhenUsed="1"/>
-    <w:lsdException w:name="Table List 1" w:semiHidden="1" w:unhideWhenUsed="1"/>
-    <w:lsdException w:name="Table List 2" w:semiHidden="1" w:unhideWhenUsed="1"/>
-    <w:lsdException w:name="Table List 3" w:semiHidden="1" w:unhideWhenUsed="1"/>
-    <w:lsdException w:name="Table List 4" w:semiHidden="1" w:unhideWhenUsed="1"/>
-    <w:lsdException w:name="Table List 5" w:semiHidden="1" w:unhideWhenUsed="1"/>
-    <w:lsdException w:name="Table List 6" w:semiHidden="1" w:unhideWhenUsed="1"/>
-    <w:lsdException w:name="Table List 7" w:semiHidden="1" w:unhideWhenUsed="1"/>
-    <w:lsdException w:name="Table List 8" w:semiHidden="1" w:unhideWhenUsed="1"/>
-    <w:lsdException w:name="Table 3D effects 1" w:semiHidden="1" w:unhideWhenUsed="1"/>
-    <w:lsdException w:name="Table 3D effects 2" w:semiHidden="1" w:unhideWhenUsed="1"/>
-    <w:lsdException w:name="Table 3D effects 3" w:semiHidden="1" w:unhideWhenUsed="1"/>
-    <w:lsdException w:name="Table Contemporary" w:semiHidden="1" w:unhideWhenUsed="1"/>
-    <w:lsdException w:name="Table Elegant" w:semiHidden="1" w:unhideWhenUsed="1"/>
-    <w:lsdException w:name="Table Professional" w:semiHidden="1" w:unhideWhenUsed="1"/>
-    <w:lsdException w:name="Table Subtle 1" w:semiHidden="1" w:unhideWhenUsed="1"/>
-    <w:lsdException w:name="Table Subtle 2" w:semiHidden="1" w:unhideWhenUsed="1"/>
-    <w:lsdException w:name="Table Web 1" w:semiHidden="1" w:unhideWhenUsed="1"/>
-    <w:lsdException w:name="Table Web 2" w:semiHidden="1" w:unhideWhenUsed="1"/>
-    <w:lsdException w:name="Table Web 3" w:semiHidden="1" w:unhideWhenUsed="1"/>
-    <w:lsdException w:name="Balloon Text" w:semiHidden="1" w:unhideWhenUsed="1"/>
-    <w:lsdException w:name="Table Grid" w:semiHidden="1" w:uiPriority="39" w:unhideWhenUsed="1"/>
-    <w:lsdException w:name="Table Theme" w:semiHidden="1" w:unhideWhenUsed="1"/>
-    <w:lsdException w:name="Placeholder Text" w:semiHidden="1"/>
-    <w:lsdException w:name="No Spacing" w:uiPriority="1" w:qFormat="1"/>
-    <w:lsdException w:name="Light Shading" w:uiPriority="60"/>
-    <w:lsdException w:name="Light List" w:uiPriority="61"/>
-    <w:lsdException w:name="Light Grid" w:uiPriority="62"/>
-    <w:lsdException w:name="Medium Shading 1" w:uiPriority="63"/>
-    <w:lsdException w:name="Medium Shading 2" w:uiPriority="64"/>
-    <w:lsdException w:name="Medium List 1" w:uiPriority="65"/>
-    <w:lsdException w:name="Medium List 2" w:uiPriority="66"/>
-    <w:lsdException w:name="Medium Grid 1" w:uiPriority="67"/>
-    <w:lsdException w:name="Medium Grid 2" w:uiPriority="68"/>
-    <w:lsdException w:name="Medium Grid 3" w:uiPriority="69"/>
-    <w:lsdException w:name="Dark List" w:uiPriority="70"/>
-    <w:lsdException w:name="Colorful Shading" w:uiPriority="71"/>
-    <w:lsdException w:name="Colorful List" w:uiPriority="72"/>
-    <w:lsdException w:name="Colorful Grid" w:uiPriority="73"/>
-    <w:lsdException w:name="Light Shading Accent 1" w:uiPriority="60"/>
-    <w:lsdException w:name="Light List Accent 1" w:uiPriority="61"/>
-    <w:lsdException w:name="Light Grid Accent 1" w:uiPriority="62"/>
-    <w:lsdException w:name="Medium Shading 1 Accent 1" w:uiPriority="63"/>
-    <w:lsdException w:name="Medium Shading 2 Accent 1" w:uiPriority="64"/>
-    <w:lsdException w:name="Medium List 1 Accent 1" w:uiPriority="65"/>
-    <w:lsdException w:name="Revision" w:semiHidden="1"/>
-    <w:lsdException w:name="List Paragraph" w:uiPriority="34" w:qFormat="1"/>
-    <w:lsdException w:name="Quote" w:uiPriority="29" w:qFormat="1"/>
-    <w:lsdException w:name="Intense Quote" w:uiPriority="30" w:qFormat="1"/>
-    <w:lsdException w:name="Medium List 2 Accent 1" w:uiPriority="66"/>
-    <w:lsdException w:name="Medium Grid 1 Accent 1" w:uiPriority="67"/>
-    <w:lsdException w:name="Medium Grid 2 Accent 1" w:uiPriority="68"/>
-    <w:lsdException w:name="Medium Grid 3 Accent 1" w:uiPriority="69"/>
-    <w:lsdException w:name="Dark List Accent 1" w:uiPriority="70"/>
-    <w:lsdException w:name="Colorful Shading Accent 1" w:uiPriority="71"/>
-    <w:lsdException w:name="Colorful List Accent 1" w:uiPriority="72"/>
-    <w:lsdException w:name="Colorful Grid Accent 1" w:uiPriority="73"/>
-    <w:lsdException w:name="Light Shading Accent 2" w:uiPriority="60"/>
-    <w:lsdException w:name="Light List Accent 2" w:uiPriority="61"/>
-    <w:lsdException w:name="Light Grid Accent 2" w:uiPriority="62"/>
-    <w:lsdException w:name="Medium Shading 1 Accent 2" w:uiPriority="63"/>
-    <w:lsdException w:name="Medium Shading 2 Accent 2" w:uiPriority="64"/>
-    <w:lsdException w:name="Medium List 1 Accent 2" w:uiPriority="65"/>
-    <w:lsdException w:name="Medium List 2 Accent 2" w:uiPriority="66"/>
-    <w:lsdException w:name="Medium Grid 1 Accent 2" w:uiPriority="67"/>
-    <w:lsdException w:name="Medium Grid 2 Accent 2" w:uiPriority="68"/>
-    <w:lsdException w:name="Medium Grid 3 Accent 2" w:uiPriority="69"/>
-    <w:lsdException w:name="Dark List Accent 2" w:uiPriority="70"/>
-    <w:lsdException w:name="Colorful Shading Accent 2" w:uiPriority="71"/>
-    <w:lsdException w:name="Colorful List Accent 2" w:uiPriority="72"/>
-    <w:lsdException w:name="Colorful Grid Accent 2" w:uiPriority="73"/>
-    <w:lsdException w:name="Light Shading Accent 3" w:uiPriority="60"/>
-    <w:lsdException w:name="Light List Accent 3" w:uiPriority="61"/>
-    <w:lsdException w:name="Light Grid Accent 3" w:uiPriority="62"/>
-    <w:lsdException w:name="Medium Shading 1 Accent 3" w:uiPriority="63"/>
-    <w:lsdException w:name="Medium Shading 2 Accent 3" w:uiPriority="64"/>
-    <w:lsdException w:name="Medium List 1 Accent 3" w:uiPriority="65"/>
-    <w:lsdException w:name="Medium List 2 Accent 3" w:uiPriority="66"/>
-    <w:lsdException w:name="Medium Grid 1 Accent 3" w:uiPriority="67"/>
-    <w:lsdException w:name="Medium Grid 2 Accent 3" w:uiPriority="68"/>
-    <w:lsdException w:name="Medium Grid 3 Accent 3" w:uiPriority="69"/>
-    <w:lsdException w:name="Dark List Accent 3" w:uiPriority="70"/>
-    <w:lsdException w:name="Colorful Shading Accent 3" w:uiPriority="71"/>
-    <w:lsdException w:name="Colorful List Accent 3" w:uiPriority="72"/>
-    <w:lsdException w:name="Colorful Grid Accent 3" w:uiPriority="73"/>
-    <w:lsdException w:name="Light Shading Accent 4" w:uiPriority="60"/>
-    <w:lsdException w:name="Light List Accent 4" w:uiPriority="61"/>
-    <w:lsdException w:name="Light Grid Accent 4" w:uiPriority="62"/>
-    <w:lsdException w:name="Medium Shading 1 Accent 4" w:uiPriority="63"/>
-    <w:lsdException w:name="Medium Shading 2 Accent 4" w:uiPriority="64"/>
-    <w:lsdException w:name="Medium List 1 Accent 4" w:uiPriority="65"/>
-    <w:lsdException w:name="Medium List 2 Accent 4" w:uiPriority="66"/>
-    <w:lsdException w:name="Medium Grid 1 Accent 4" w:uiPriority="67"/>
-    <w:lsdException w:name="Medium Grid 2 Accent 4" w:uiPriority="68"/>
-    <w:lsdException w:name="Medium Grid 3 Accent 4" w:uiPriority="69"/>
-    <w:lsdException w:name="Dark List Accent 4" w:uiPriority="70"/>
-    <w:lsdException w:name="Colorful Shading Accent 4" w:uiPriority="71"/>
-    <w:lsdException w:name="Colorful List Accent 4" w:uiPriority="72"/>
-    <w:lsdException w:name="Colorful Grid Accent 4" w:uiPriority="73"/>
-    <w:lsdException w:name="Light Shading Accent 5" w:uiPriority="60"/>
-    <w:lsdException w:name="Light List Accent 5" w:uiPriority="61"/>
-    <w:lsdException w:name="Light Grid Accent 5" w:uiPriority="62"/>
-    <w:lsdException w:name="Medium Shading 1 Accent 5" w:uiPriority="63"/>
-    <w:lsdException w:name="Medium Shading 2 Accent 5" w:uiPriority="64"/>
-    <w:lsdException w:name="Medium List 1 Accent 5" w:uiPriority="65"/>
-    <w:lsdException w:name="Medium List 2 Accent 5" w:uiPriority="66"/>
-    <w:lsdException w:name="Medium Grid 1 Accent 5" w:uiPriority="67"/>
-    <w:lsdException w:name="Medium Grid 2 Accent 5" w:uiPriority="68"/>
-    <w:lsdException w:name="Medium Grid 3 Accent 5" w:uiPriority="69"/>
-    <w:lsdException w:name="Dark List Accent 5" w:uiPriority="70"/>
-    <w:lsdException w:name="Colorful Shading Accent 5" w:uiPriority="71"/>
-    <w:lsdException w:name="Colorful List Accent 5" w:uiPriority="72"/>
-    <w:lsdException w:name="Colorful Grid Accent 5" w:uiPriority="73"/>
-    <w:lsdException w:name="Light Shading Accent 6" w:uiPriority="60"/>
-    <w:lsdException w:name="Light List Accent 6" w:uiPriority="61"/>
-    <w:lsdException w:name="Light Grid Accent 6" w:uiPriority="62"/>
-    <w:lsdException w:name="Medium Shading 1 Accent 6" w:uiPriority="63"/>
-    <w:lsdException w:name="Medium Shading 2 Accent 6" w:uiPriority="64"/>
-    <w:lsdException w:name="Medium List 1 Accent 6" w:uiPriority="65"/>
-    <w:lsdException w:name="Medium List 2 Accent 6" w:uiPriority="66"/>
-    <w:lsdException w:name="Medium Grid 1 Accent 6" w:uiPriority="67"/>
-    <w:lsdException w:name="Medium Grid 2 Accent 6" w:uiPriority="68"/>
-    <w:lsdException w:name="Medium Grid 3 Accent 6" w:uiPriority="69"/>
-    <w:lsdException w:name="Dark List Accent 6" w:uiPriority="70"/>
-    <w:lsdException w:name="Colorful Shading Accent 6" w:uiPriority="71"/>
-    <w:lsdException w:name="Colorful List Accent 6" w:uiPriority="72"/>
-    <w:lsdException w:name="Colorful Grid Accent 6" w:uiPriority="73"/>
-    <w:lsdException w:name="Subtle Emphasis" w:uiPriority="19" w:qFormat="1"/>
-    <w:lsdException w:name="Intense Emphasis" w:uiPriority="21" w:qFormat="1"/>
-    <w:lsdException w:name="Subtle Reference" w:uiPriority="31" w:qFormat="1"/>
-    <w:lsdException w:name="Intense Reference" w:uiPriority="32" w:qFormat="1"/>
-    <w:lsdException w:name="Book Title" w:uiPriority="33" w:qFormat="1"/>
-    <w:lsdException w:name="Bibliography" w:semiHidden="1" w:uiPriority="37" w:unhideWhenUsed="1"/>
-    <w:lsdException w:name="TOC Heading" w:semiHidden="1" w:uiPriority="39" w:unhideWhenUsed="1" w:qFormat="1"/>
-    <w:lsdException w:name="Plain Table 1" w:uiPriority="41"/>
-    <w:lsdException w:name="Plain Table 2" w:uiPriority="42"/>
-    <w:lsdException w:name="Plain Table 3" w:uiPriority="43"/>
-    <w:lsdException w:name="Plain Table 4" w:uiPriority="44"/>
-    <w:lsdException w:name="Plain Table 5" w:uiPriority="45"/>
-    <w:lsdException w:name="Grid Table Light" w:uiPriority="40"/>
-    <w:lsdException w:name="Grid Table 1 Light" w:uiPriority="46"/>
-    <w:lsdException w:name="Grid Table 2" w:uiPriority="47"/>
-    <w:lsdException w:name="Grid Table 3" w:uiPriority="48"/>
-    <w:lsdException w:name="Grid Table 4" w:uiPriority="49"/>
-    <w:lsdException w:name="Grid Table 5 Dark" w:uiPriority="50"/>
-    <w:lsdException w:name="Grid Table 6 Colorful" w:uiPriority="51"/>
-    <w:lsdException w:name="Grid Table 7 Colorful" w:uiPriority="52"/>
-    <w:lsdException w:name="Grid Table 1 Light Accent 1" w:uiPriority="46"/>
-    <w:lsdException w:name="Grid Table 2 Accent 1" w:uiPriority="47"/>
-    <w:lsdException w:name="Grid Table 3 Accent 1" w:uiPriority="48"/>
-    <w:lsdException w:name="Grid Table 4 Accent 1" w:uiPriority="49"/>
-    <w:lsdException w:name="Grid Table 5 Dark Accent 1" w:uiPriority="50"/>
-    <w:lsdException w:name="Grid Table 6 Colorful Accent 1" w:uiPriority="51"/>
-    <w:lsdException w:name="Grid Table 7 Colorful Accent 1" w:uiPriority="52"/>
-    <w:lsdException w:name="Grid Table 1 Light Accent 2" w:uiPriority="46"/>
-    <w:lsdException w:name="Grid Table 2 Accent 2" w:uiPriority="47"/>
-    <w:lsdException w:name="Grid Table 3 Accent 2" w:uiPriority="48"/>
-    <w:lsdException w:name="Grid Table 4 Accent 2" w:uiPriority="49"/>
-    <w:lsdException w:name="Grid Table 5 Dark Accent 2" w:uiPriority="50"/>
-    <w:lsdException w:name="Grid Table 6 Colorful Accent 2" w:uiPriority="51"/>
-    <w:lsdException w:name="Grid Table 7 Colorful Accent 2" w:uiPriority="52"/>
-    <w:lsdException w:name="Grid Table 1 Light Accent 3" w:uiPriority="46"/>
-    <w:lsdException w:name="Grid Table 2 Accent 3" w:uiPriority="47"/>
-    <w:lsdException w:name="Grid Table 3 Accent 3" w:uiPriority="48"/>
-    <w:lsdException w:name="Grid Table 4 Accent 3" w:uiPriority="49"/>
-    <w:lsdException w:name="Grid Table 5 Dark Accent 3" w:uiPriority="50"/>
-    <w:lsdException w:name="Grid Table 6 Colorful Accent 3" w:uiPriority="51"/>
-    <w:lsdException w:name="Grid Table 7 Colorful Accent 3" w:uiPriority="52"/>
-    <w:lsdException w:name="Grid Table 1 Light Accent 4" w:uiPriority="46"/>
-    <w:lsdException w:name="Grid Table 2 Accent 4" w:uiPriority="47"/>
-    <w:lsdException w:name="Grid Table 3 Accent 4" w:uiPriority="48"/>
-    <w:lsdException w:name="Grid Table 4 Accent 4" w:uiPriority="49"/>
-    <w:lsdException w:name="Grid Table 5 Dark Accent 4" w:uiPriority="50"/>
-    <w:lsdException w:name="Grid Table 6 Colorful Accent 4" w:uiPriority="51"/>
-    <w:lsdException w:name="Grid Table 7 Colorful Accent 4" w:uiPriority="52"/>
-    <w:lsdException w:name="Grid Table 1 Light Accent 5" w:uiPriority="46"/>
-    <w:lsdException w:name="Grid Table 2 Accent 5" w:uiPriority="47"/>
-    <w:lsdException w:name="Grid Table 3 Accent 5" w:uiPriority="48"/>
-    <w:lsdException w:name="Grid Table 4 Accent 5" w:uiPriority="49"/>
-    <w:lsdException w:name="Grid Table 5 Dark Accent 5" w:uiPriority="50"/>
-    <w:lsdException w:name="Grid Table 6 Colorful Accent 5" w:uiPriority="51"/>
-    <w:lsdException w:name="Grid Table 7 Colorful Accent 5" w:uiPriority="52"/>
-    <w:lsdException w:name="Grid Table 1 Light Accent 6" w:uiPriority="46"/>
-    <w:lsdException w:name="Grid Table 2 Accent 6" w:uiPriority="47"/>
-    <w:lsdException w:name="Grid Table 3 Accent 6" w:uiPriority="48"/>
-    <w:lsdException w:name="Grid Table 4 Accent 6" w:uiPriority="49"/>
-    <w:lsdException w:name="Grid Table 5 Dark Accent 6" w:uiPriority="50"/>
-    <w:lsdException w:name="Grid Table 6 Colorful Accent 6" w:uiPriority="51"/>
-    <w:lsdException w:name="Grid Table 7 Colorful Accent 6" w:uiPriority="52"/>
-    <w:lsdException w:name="List Table 1 Light" w:uiPriority="46"/>
-    <w:lsdException w:name="List Table 2" w:uiPriority="47"/>
-    <w:lsdException w:name="List Table 3" w:uiPriority="48"/>
-    <w:lsdException w:name="List Table 4" w:uiPriority="49"/>
-    <w:lsdException w:name="List Table 5 Dark" w:uiPriority="50"/>
-    <w:lsdException w:name="List Table 6 Colorful" w:uiPriority="51"/>
-    <w:lsdException w:name="List Table 7 Colorful" w:uiPriority="52"/>
-    <w:lsdException w:name="List Table 1 Light Accent 1" w:uiPriority="46"/>
-    <w:lsdException w:name="List Table 2 Accent 1" w:uiPriority="47"/>
-    <w:lsdException w:name="List Table 3 Accent 1" w:uiPriority="48"/>
-    <w:lsdException w:name="List Table 4 Accent 1" w:uiPriority="49"/>
-    <w:lsdException w:name="List Table 5 Dark Accent 1" w:uiPriority="50"/>
-    <w:lsdException w:name="List Table 6 Colorful Accent 1" w:uiPriority="51"/>
-    <w:lsdException w:name="List Table 7 Colorful Accent 1" w:uiPriority="52"/>
-    <w:lsdException w:name="List Table 1 Light Accent 2" w:uiPriority="46"/>
-    <w:lsdException w:name="List Table 2 Accent 2" w:uiPriority="47"/>
-    <w:lsdException w:name="List Table 3 Accent 2" w:uiPriority="48"/>
-    <w:lsdException w:name="List Table 4 Accent 2" w:uiPriority="49"/>
-    <w:lsdException w:name="List Table 5 Dark Accent 2" w:uiPriority="50"/>
-    <w:lsdException w:name="List Table 6 Colorful Accent 2" w:uiPriority="51"/>
-    <w:lsdException w:name="List Table 7 Colorful Accent 2" w:uiPriority="52"/>
-    <w:lsdException w:name="List Table 1 Light Accent 3" w:uiPriority="46"/>
-    <w:lsdException w:name="List Table 2 Accent 3" w:uiPriority="47"/>
-    <w:lsdException w:name="List Table 3 Accent 3" w:uiPriority="48"/>
-    <w:lsdException w:name="List Table 4 Accent 3" w:uiPriority="49"/>
-    <w:lsdException w:name="List Table 5 Dark Accent 3" w:uiPriority="50"/>
-    <w:lsdException w:name="List Table 6 Colorful Accent 3" w:uiPriority="51"/>
-    <w:lsdException w:name="List Table 7 Colorful Accent 3" w:uiPriority="52"/>
-    <w:lsdException w:name="List Table 1 Light Accent 4" w:uiPriority="46"/>
-    <w:lsdException w:name="List Table 2 Accent 4" w:uiPriority="47"/>
-    <w:lsdException w:name="List Table 3 Accent 4" w:uiPriority="48"/>
-    <w:lsdException w:name="List Table 4 Accent 4" w:uiPriority="49"/>
-    <w:lsdException w:name="List Table 5 Dark Accent 4" w:uiPriority="50"/>
-    <w:lsdException w:name="List Table 6 Colorful Accent 4" w:uiPriority="51"/>
-    <w:lsdException w:name="List Table 7 Colorful Accent 4" w:uiPriority="52"/>
-    <w:lsdException w:name="List Table 1 Light Accent 5" w:uiPriority="46"/>
-    <w:lsdException w:name="List Table 2 Accent 5" w:uiPriority="47"/>
-    <w:lsdException w:name="List Table 3 Accent 5" w:uiPriority="48"/>
-    <w:lsdException w:name="List Table 4 Accent 5" w:uiPriority="49"/>
-    <w:lsdException w:name="List Table 5 Dark Accent 5" w:uiPriority="50"/>
-    <w:lsdException w:name="List Table 6 Colorful Accent 5" w:uiPriority="51"/>
-    <w:lsdException w:name="List Table 7 Colorful Accent 5" w:uiPriority="52"/>
-    <w:lsdException w:name="List Table 1 Light Accent 6" w:uiPriority="46"/>
-    <w:lsdException w:name="List Table 2 Accent 6" w:uiPriority="47"/>
-    <w:lsdException w:name="List Table 3 Accent 6" w:uiPriority="48"/>
-    <w:lsdException w:name="List Table 4 Accent 6" w:uiPriority="49"/>
-    <w:lsdException w:name="List Table 5 Dark Accent 6" w:uiPriority="50"/>
-    <w:lsdException w:name="List Table 6 Colorful Accent 6" w:uiPriority="51"/>
-    <w:lsdException w:name="List Table 7 Colorful Accent 6" w:uiPriority="52"/>
-    <w:lsdException w:name="Mention" w:semiHidden="1" w:unhideWhenUsed="1"/>
-    <w:lsdException w:name="Smart Hyperlink" w:semiHidden="1" w:unhideWhenUsed="1"/>
-    <w:lsdException w:name="Hashtag" w:semiHidden="1" w:unhideWhenUsed="1"/>
+  <w:latentStyles w:defLockedState="0" w:defUIPriority="99" w:defSemiHidden="1" w:defUnhideWhenUsed="1" w:defQFormat="0" w:count="267">
+    <w:lsdException w:name="Normal" w:semiHidden="0" w:uiPriority="0" w:unhideWhenUsed="0" w:qFormat="1"/>
+    <w:lsdException w:name="heading 1" w:semiHidden="0" w:uiPriority="9" w:unhideWhenUsed="0" w:qFormat="1"/>
+    <w:lsdException w:name="heading 2" w:uiPriority="9" w:qFormat="1"/>
+    <w:lsdException w:name="heading 3" w:uiPriority="9" w:qFormat="1"/>
+    <w:lsdException w:name="heading 4" w:uiPriority="9" w:qFormat="1"/>
+    <w:lsdException w:name="heading 5" w:uiPriority="9" w:qFormat="1"/>
+    <w:lsdException w:name="heading 6" w:uiPriority="9" w:qFormat="1"/>
+    <w:lsdException w:name="heading 7" w:uiPriority="9" w:qFormat="1"/>
+    <w:lsdException w:name="heading 8" w:uiPriority="9" w:qFormat="1"/>
+    <w:lsdException w:name="heading 9" w:uiPriority="9" w:qFormat="1"/>
+    <w:lsdException w:name="toc 1" w:uiPriority="39" w:qFormat="1"/>
+    <w:lsdException w:name="toc 2" w:uiPriority="39" w:qFormat="1"/>
+    <w:lsdException w:name="toc 3" w:uiPriority="39" w:qFormat="1"/>
+    <w:lsdException w:name="toc 4" w:uiPriority="39"/>
+    <w:lsdException w:name="toc 5" w:uiPriority="39"/>
+    <w:lsdException w:name="toc 6" w:uiPriority="39"/>
+    <w:lsdException w:name="toc 7" w:uiPriority="39"/>
+    <w:lsdException w:name="toc 8" w:uiPriority="39"/>
+    <w:lsdException w:name="toc 9" w:uiPriority="39"/>
+    <w:lsdException w:name="header" w:uiPriority="0"/>
+    <w:lsdException w:name="caption" w:uiPriority="35" w:qFormat="1"/>
+    <w:lsdException w:name="Title" w:semiHidden="0" w:uiPriority="10" w:unhideWhenUsed="0" w:qFormat="1"/>
+    <w:lsdException w:name="Default Paragraph Font" w:uiPriority="1"/>
+    <w:lsdException w:name="Subtitle" w:semiHidden="0" w:uiPriority="11" w:unhideWhenUsed="0" w:qFormat="1"/>
+    <w:lsdException w:name="Strong" w:semiHidden="0" w:uiPriority="22" w:unhideWhenUsed="0" w:qFormat="1"/>
+    <w:lsdException w:name="Emphasis" w:semiHidden="0" w:uiPriority="20" w:unhideWhenUsed="0" w:qFormat="1"/>
+    <w:lsdException w:name="Table Grid" w:uiPriority="39"/>
+    <w:lsdException w:name="Placeholder Text" w:unhideWhenUsed="0"/>
+    <w:lsdException w:name="No Spacing" w:semiHidden="0" w:uiPriority="1" w:unhideWhenUsed="0" w:qFormat="1"/>
+    <w:lsdException w:name="Light Shading" w:semiHidden="0" w:uiPriority="60" w:unhideWhenUsed="0"/>
+    <w:lsdException w:name="Light List" w:semiHidden="0" w:uiPriority="61" w:unhideWhenUsed="0"/>
+    <w:lsdException w:name="Light Grid" w:semiHidden="0" w:uiPriority="62" w:unhideWhenUsed="0"/>
+    <w:lsdException w:name="Medium Shading 1" w:semiHidden="0" w:uiPriority="63" w:unhideWhenUsed="0"/>
+    <w:lsdException w:name="Medium Shading 2" w:semiHidden="0" w:uiPriority="64" w:unhideWhenUsed="0"/>
+    <w:lsdException w:name="Medium List 1" w:semiHidden="0" w:uiPriority="65" w:unhideWhenUsed="0"/>
+    <w:lsdException w:name="Medium List 2" w:semiHidden="0" w:uiPriority="66" w:unhideWhenUsed="0"/>
+    <w:lsdException w:name="Medium Grid 1" w:semiHidden="0" w:uiPriority="67" w:unhideWhenUsed="0"/>
+    <w:lsdException w:name="Medium Grid 2" w:semiHidden="0" w:uiPriority="68" w:unhideWhenUsed="0"/>
+    <w:lsdException w:name="Medium Grid 3" w:semiHidden="0" w:uiPriority="69" w:unhideWhenUsed="0"/>
+    <w:lsdException w:name="Dark List" w:semiHidden="0" w:uiPriority="70" w:unhideWhenUsed="0"/>
+    <w:lsdException w:name="Colorful Shading" w:semiHidden="0" w:uiPriority="71" w:unhideWhenUsed="0"/>
+    <w:lsdException w:name="Colorful List" w:semiHidden="0" w:uiPriority="72" w:unhideWhenUsed="0"/>
+    <w:lsdException w:name="Colorful Grid" w:semiHidden="0" w:uiPriority="73" w:unhideWhenUsed="0"/>
+    <w:lsdException w:name="Light Shading Accent 1" w:semiHidden="0" w:uiPriority="60" w:unhideWhenUsed="0"/>
+    <w:lsdException w:name="Light List Accent 1" w:semiHidden="0" w:uiPriority="61" w:unhideWhenUsed="0"/>
+    <w:lsdException w:name="Light Grid Accent 1" w:semiHidden="0" w:uiPriority="62" w:unhideWhenUsed="0"/>
+    <w:lsdException w:name="Medium Shading 1 Accent 1" w:semiHidden="0" w:uiPriority="63" w:unhideWhenUsed="0"/>
+    <w:lsdException w:name="Medium Shading 2 Accent 1" w:semiHidden="0" w:uiPriority="64" w:unhideWhenUsed="0"/>
+    <w:lsdException w:name="Medium List 1 Accent 1" w:semiHidden="0" w:uiPriority="65" w:unhideWhenUsed="0"/>
+    <w:lsdException w:name="Revision" w:unhideWhenUsed="0"/>
+    <w:lsdException w:name="List Paragraph" w:semiHidden="0" w:uiPriority="34" w:unhideWhenUsed="0" w:qFormat="1"/>
+    <w:lsdException w:name="Quote" w:semiHidden="0" w:uiPriority="29" w:unhideWhenUsed="0" w:qFormat="1"/>
+    <w:lsdException w:name="Intense Quote" w:semiHidden="0" w:uiPriority="30" w:unhideWhenUsed="0" w:qFormat="1"/>
+    <w:lsdException w:name="Medium List 2 Accent 1" w:semiHidden="0" w:uiPriority="66" w:unhideWhenUsed="0"/>
+    <w:lsdException w:name="Medium Grid 1 Accent 1" w:semiHidden="0" w:uiPriority="67" w:unhideWhenUsed="0"/>
+    <w:lsdException w:name="Medium Grid 2 Accent 1" w:semiHidden="0" w:uiPriority="68" w:unhideWhenUsed="0"/>
+    <w:lsdException w:name="Medium Grid 3 Accent 1" w:semiHidden="0" w:uiPriority="69" w:unhideWhenUsed="0"/>
+    <w:lsdException w:name="Dark List Accent 1" w:semiHidden="0" w:uiPriority="70" w:unhideWhenUsed="0"/>
+    <w:lsdException w:name="Colorful Shading Accent 1" w:semiHidden="0" w:uiPriority="71" w:unhideWhenUsed="0"/>
+    <w:lsdException w:name="Colorful List Accent 1" w:semiHidden="0" w:uiPriority="72" w:unhideWhenUsed="0"/>
+    <w:lsdException w:name="Colorful Grid Accent 1" w:semiHidden="0" w:uiPriority="73" w:unhideWhenUsed="0"/>
+    <w:lsdException w:name="Light Shading Accent 2" w:semiHidden="0" w:uiPriority="60" w:unhideWhenUsed="0"/>
+    <w:lsdException w:name="Light List Accent 2" w:semiHidden="0" w:uiPriority="61" w:unhideWhenUsed="0"/>
+    <w:lsdException w:name="Light Grid Accent 2" w:semiHidden="0" w:uiPriority="62" w:unhideWhenUsed="0"/>
+    <w:lsdException w:name="Medium Shading 1 Accent 2" w:semiHidden="0" w:uiPriority="63" w:unhideWhenUsed="0"/>
+    <w:lsdException w:name="Medium Shading 2 Accent 2" w:semiHidden="0" w:uiPriority="64" w:unhideWhenUsed="0"/>
+    <w:lsdException w:name="Medium List 1 Accent 2" w:semiHidden="0" w:uiPriority="65" w:unhideWhenUsed="0"/>
+    <w:lsdException w:name="Medium List 2 Accent 2" w:semiHidden="0" w:uiPriority="66" w:unhideWhenUsed="0"/>
+    <w:lsdException w:name="Medium Grid 1 Accent 2" w:semiHidden="0" w:uiPriority="67" w:unhideWhenUsed="0"/>
+    <w:lsdException w:name="Medium Grid 2 Accent 2" w:semiHidden="0" w:uiPriority="68" w:unhideWhenUsed="0"/>
+    <w:lsdException w:name="Medium Grid 3 Accent 2" w:semiHidden="0" w:uiPriority="69" w:unhideWhenUsed="0"/>
+    <w:lsdException w:name="Dark List Accent 2" w:semiHidden="0" w:uiPriority="70" w:unhideWhenUsed="0"/>
+    <w:lsdException w:name="Colorful Shading Accent 2" w:semiHidden="0" w:uiPriority="71" w:unhideWhenUsed="0"/>
+    <w:lsdException w:name="Colorful List Accent 2" w:semiHidden="0" w:uiPriority="72" w:unhideWhenUsed="0"/>
+    <w:lsdException w:name="Colorful Grid Accent 2" w:semiHidden="0" w:uiPriority="73" w:unhideWhenUsed="0"/>
+    <w:lsdException w:name="Light Shading Accent 3" w:semiHidden="0" w:uiPriority="60" w:unhideWhenUsed="0"/>
+    <w:lsdException w:name="Light List Accent 3" w:semiHidden="0" w:uiPriority="61" w:unhideWhenUsed="0"/>
+    <w:lsdException w:name="Light Grid Accent 3" w:semiHidden="0" w:uiPriority="62" w:unhideWhenUsed="0"/>
+    <w:lsdException w:name="Medium Shading 1 Accent 3" w:semiHidden="0" w:uiPriority="63" w:unhideWhenUsed="0"/>
+    <w:lsdException w:name="Medium Shading 2 Accent 3" w:semiHidden="0" w:uiPriority="64" w:unhideWhenUsed="0"/>
+    <w:lsdException w:name="Medium List 1 Accent 3" w:semiHidden="0" w:uiPriority="65" w:unhideWhenUsed="0"/>
+    <w:lsdException w:name="Medium List 2 Accent 3" w:semiHidden="0" w:uiPriority="66" w:unhideWhenUsed="0"/>
+    <w:lsdException w:name="Medium Grid 1 Accent 3" w:semiHidden="0" w:uiPriority="67" w:unhideWhenUsed="0"/>
+    <w:lsdException w:name="Medium Grid 2 Accent 3" w:semiHidden="0" w:uiPriority="68" w:unhideWhenUsed="0"/>
+    <w:lsdException w:name="Medium Grid 3 Accent 3" w:semiHidden="0" w:uiPriority="69" w:unhideWhenUsed="0"/>
+    <w:lsdException w:name="Dark List Accent 3" w:semiHidden="0" w:uiPriority="70" w:unhideWhenUsed="0"/>
+    <w:lsdException w:name="Colorful Shading Accent 3" w:semiHidden="0" w:uiPriority="71" w:unhideWhenUsed="0"/>
+    <w:lsdException w:name="Colorful List Accent 3" w:semiHidden="0" w:uiPriority="72" w:unhideWhenUsed="0"/>
+    <w:lsdException w:name="Colorful Grid Accent 3" w:semiHidden="0" w:uiPriority="73" w:unhideWhenUsed="0"/>
+    <w:lsdException w:name="Light Shading Accent 4" w:semiHidden="0" w:uiPriority="60" w:unhideWhenUsed="0"/>
+    <w:lsdException w:name="Light List Accent 4" w:semiHidden="0" w:uiPriority="61" w:unhideWhenUsed="0"/>
+    <w:lsdException w:name="Light Grid Accent 4" w:semiHidden="0" w:uiPriority="62" w:unhideWhenUsed="0"/>
+    <w:lsdException w:name="Medium Shading 1 Accent 4" w:semiHidden="0" w:uiPriority="63" w:unhideWhenUsed="0"/>
+    <w:lsdException w:name="Medium Shading 2 Accent 4" w:semiHidden="0" w:uiPriority="64" w:unhideWhenUsed="0"/>
+    <w:lsdException w:name="Medium List 1 Accent 4" w:semiHidden="0" w:uiPriority="65" w:unhideWhenUsed="0"/>
+    <w:lsdException w:name="Medium List 2 Accent 4" w:semiHidden="0" w:uiPriority="66" w:unhideWhenUsed="0"/>
+    <w:lsdException w:name="Medium Grid 1 Accent 4" w:semiHidden="0" w:uiPriority="67" w:unhideWhenUsed="0"/>
+    <w:lsdException w:name="Medium Grid 2 Accent 4" w:semiHidden="0" w:uiPriority="68" w:unhideWhenUsed="0"/>
+    <w:lsdException w:name="Medium Grid 3 Accent 4" w:semiHidden="0" w:uiPriority="69" w:unhideWhenUsed="0"/>
+    <w:lsdException w:name="Dark List Accent 4" w:semiHidden="0" w:uiPriority="70" w:unhideWhenUsed="0"/>
+    <w:lsdException w:name="Colorful Shading Accent 4" w:semiHidden="0" w:uiPriority="71" w:unhideWhenUsed="0"/>
+    <w:lsdException w:name="Colorful List Accent 4" w:semiHidden="0" w:uiPriority="72" w:unhideWhenUsed="0"/>
+    <w:lsdException w:name="Colorful Grid Accent 4" w:semiHidden="0" w:uiPriority="73" w:unhideWhenUsed="0"/>
+    <w:lsdException w:name="Light Shading Accent 5" w:semiHidden="0" w:uiPriority="60" w:unhideWhenUsed="0"/>
+    <w:lsdException w:name="Light List Accent 5" w:semiHidden="0" w:uiPriority="61" w:unhideWhenUsed="0"/>
+    <w:lsdException w:name="Light Grid Accent 5" w:semiHidden="0" w:uiPriority="62" w:unhideWhenUsed="0"/>
+    <w:lsdException w:name="Medium Shading 1 Accent 5" w:semiHidden="0" w:uiPriority="63" w:unhideWhenUsed="0"/>
+    <w:lsdException w:name="Medium Shading 2 Accent 5" w:semiHidden="0" w:uiPriority="64" w:unhideWhenUsed="0"/>
+    <w:lsdException w:name="Medium List 1 Accent 5" w:semiHidden="0" w:uiPriority="65" w:unhideWhenUsed="0"/>
+    <w:lsdException w:name="Medium List 2 Accent 5" w:semiHidden="0" w:uiPriority="66" w:unhideWhenUsed="0"/>
+    <w:lsdException w:name="Medium Grid 1 Accent 5" w:semiHidden="0" w:uiPriority="67" w:unhideWhenUsed="0"/>
+    <w:lsdException w:name="Medium Grid 2 Accent 5" w:semiHidden="0" w:uiPriority="68" w:unhideWhenUsed="0"/>
+    <w:lsdException w:name="Medium Grid 3 Accent 5" w:semiHidden="0" w:uiPriority="69" w:unhideWhenUsed="0"/>
+    <w:lsdException w:name="Dark List Accent 5" w:semiHidden="0" w:uiPriority="70" w:unhideWhenUsed="0"/>
+    <w:lsdException w:name="Colorful Shading Accent 5" w:semiHidden="0" w:uiPriority="71" w:unhideWhenUsed="0"/>
+    <w:lsdException w:name="Colorful List Accent 5" w:semiHidden="0" w:uiPriority="72" w:unhideWhenUsed="0"/>
+    <w:lsdException w:name="Colorful Grid Accent 5" w:semiHidden="0" w:uiPriority="73" w:unhideWhenUsed="0"/>
+    <w:lsdException w:name="Light Shading Accent 6" w:semiHidden="0" w:uiPriority="60" w:unhideWhenUsed="0"/>
+    <w:lsdException w:name="Light List Accent 6" w:semiHidden="0" w:uiPriority="61" w:unhideWhenUsed="0"/>
+    <w:lsdException w:name="Light Grid Accent 6" w:semiHidden="0" w:uiPriority="62" w:unhideWhenUsed="0"/>
+    <w:lsdException w:name="Medium Shading 1 Accent 6" w:semiHidden="0" w:uiPriority="63" w:unhideWhenUsed="0"/>
+    <w:lsdException w:name="Medium Shading 2 Accent 6" w:semiHidden="0" w:uiPriority="64" w:unhideWhenUsed="0"/>
+    <w:lsdException w:name="Medium List 1 Accent 6" w:semiHidden="0" w:uiPriority="65" w:unhideWhenUsed="0"/>
+    <w:lsdException w:name="Medium List 2 Accent 6" w:semiHidden="0" w:uiPriority="66" w:unhideWhenUsed="0"/>
+    <w:lsdException w:name="Medium Grid 1 Accent 6" w:semiHidden="0" w:uiPriority="67" w:unhideWhenUsed="0"/>
+    <w:lsdException w:name="Medium Grid 2 Accent 6" w:semiHidden="0" w:uiPriority="68" w:unhideWhenUsed="0"/>
+    <w:lsdException w:name="Medium Grid 3 Accent 6" w:semiHidden="0" w:uiPriority="69" w:unhideWhenUsed="0"/>
+    <w:lsdException w:name="Dark List Accent 6" w:semiHidden="0" w:uiPriority="70" w:unhideWhenUsed="0"/>
+    <w:lsdException w:name="Colorful Shading Accent 6" w:semiHidden="0" w:uiPriority="71" w:unhideWhenUsed="0"/>
+    <w:lsdException w:name="Colorful List Accent 6" w:semiHidden="0" w:uiPriority="72" w:unhideWhenUsed="0"/>
+    <w:lsdException w:name="Colorful Grid Accent 6" w:semiHidden="0" w:uiPriority="73" w:unhideWhenUsed="0"/>
+    <w:lsdException w:name="Subtle Emphasis" w:semiHidden="0" w:uiPriority="19" w:unhideWhenUsed="0" w:qFormat="1"/>
+    <w:lsdException w:name="Intense Emphasis" w:semiHidden="0" w:uiPriority="21" w:unhideWhenUsed="0" w:qFormat="1"/>
+    <w:lsdException w:name="Subtle Reference" w:semiHidden="0" w:uiPriority="31" w:unhideWhenUsed="0" w:qFormat="1"/>
+    <w:lsdException w:name="Intense Reference" w:semiHidden="0" w:uiPriority="32" w:unhideWhenUsed="0" w:qFormat="1"/>
+    <w:lsdException w:name="Book Title" w:semiHidden="0" w:uiPriority="33" w:unhideWhenUsed="0" w:qFormat="1"/>
+    <w:lsdException w:name="Bibliography" w:uiPriority="37"/>
+    <w:lsdException w:name="TOC Heading" w:uiPriority="39" w:qFormat="1"/>
   </w:latentStyles>
   <w:style w:type="paragraph" w:default="1" w:styleId="Normal">
     <w:name w:val="Normal"/>
@@ -4338,7 +4187,698 @@
       <w:contextualSpacing/>
     </w:pPr>
   </w:style>
-  <w:style w:type="paragraph" w:styleId="TtuloTDC">
+  <w:style w:type="paragraph" w:styleId="TtulodeTDC">
+    <w:name w:val="TOC Heading"/>
+    <w:basedOn w:val="Ttulo11"/>
+    <w:next w:val="Normal"/>
+    <w:uiPriority w:val="39"/>
+    <w:unhideWhenUsed/>
+    <w:qFormat/>
+    <w:rsid w:val="004360D8"/>
+    <w:pPr>
+      <w:spacing w:before="480" w:line="276" w:lineRule="auto"/>
+    </w:pPr>
+    <w:rPr>
+      <w:b/>
+      <w:bCs/>
+      <w:sz w:val="28"/>
+      <w:szCs w:val="28"/>
+      <w:lang w:val="en-US"/>
+    </w:rPr>
+  </w:style>
+  <w:style w:type="paragraph" w:customStyle="1" w:styleId="TDC11">
+    <w:name w:val="TDC 11"/>
+    <w:basedOn w:val="Normal"/>
+    <w:next w:val="Normal"/>
+    <w:autoRedefine/>
+    <w:uiPriority w:val="39"/>
+    <w:unhideWhenUsed/>
+    <w:rsid w:val="004360D8"/>
+    <w:pPr>
+      <w:spacing w:after="100"/>
+    </w:pPr>
+  </w:style>
+  <w:style w:type="paragraph" w:customStyle="1" w:styleId="TDC21">
+    <w:name w:val="TDC 21"/>
+    <w:basedOn w:val="Normal"/>
+    <w:next w:val="Normal"/>
+    <w:autoRedefine/>
+    <w:uiPriority w:val="39"/>
+    <w:unhideWhenUsed/>
+    <w:rsid w:val="004360D8"/>
+    <w:pPr>
+      <w:spacing w:after="100"/>
+      <w:ind w:left="220"/>
+    </w:pPr>
+  </w:style>
+  <w:style w:type="paragraph" w:styleId="Textodeglobo">
+    <w:name w:val="Balloon Text"/>
+    <w:basedOn w:val="Normal"/>
+    <w:link w:val="TextodegloboCar"/>
+    <w:uiPriority w:val="99"/>
+    <w:semiHidden/>
+    <w:unhideWhenUsed/>
+    <w:qFormat/>
+    <w:rsid w:val="004360D8"/>
+    <w:pPr>
+      <w:spacing w:after="0" w:line="240" w:lineRule="auto"/>
+    </w:pPr>
+    <w:rPr>
+      <w:rFonts w:ascii="Tahoma" w:hAnsi="Tahoma" w:cs="Tahoma"/>
+      <w:sz w:val="16"/>
+      <w:szCs w:val="16"/>
+    </w:rPr>
+  </w:style>
+  <w:style w:type="paragraph" w:customStyle="1" w:styleId="Contenidodelatabla">
+    <w:name w:val="Contenido de la tabla"/>
+    <w:basedOn w:val="Normal"/>
+    <w:qFormat/>
+  </w:style>
+  <w:style w:type="paragraph" w:customStyle="1" w:styleId="Encabezadodelatabla">
+    <w:name w:val="Encabezado de la tabla"/>
+    <w:basedOn w:val="Contenidodelatabla"/>
+    <w:qFormat/>
+  </w:style>
+  <w:style w:type="character" w:customStyle="1" w:styleId="Ttulo1Car1">
+    <w:name w:val="Título 1 Car1"/>
+    <w:basedOn w:val="Fuentedeprrafopredeter"/>
+    <w:uiPriority w:val="9"/>
+    <w:rsid w:val="008F53C1"/>
+    <w:rPr>
+      <w:rFonts w:asciiTheme="majorHAnsi" w:eastAsiaTheme="majorEastAsia" w:hAnsiTheme="majorHAnsi" w:cstheme="majorBidi"/>
+      <w:b/>
+      <w:bCs/>
+      <w:color w:val="2E74B5" w:themeColor="accent1" w:themeShade="BF"/>
+      <w:sz w:val="28"/>
+      <w:szCs w:val="28"/>
+    </w:rPr>
+  </w:style>
+  <w:style w:type="character" w:customStyle="1" w:styleId="Ttulo2Car1">
+    <w:name w:val="Título 2 Car1"/>
+    <w:basedOn w:val="Fuentedeprrafopredeter"/>
+    <w:uiPriority w:val="9"/>
+    <w:semiHidden/>
+    <w:rsid w:val="008F53C1"/>
+    <w:rPr>
+      <w:rFonts w:asciiTheme="majorHAnsi" w:eastAsiaTheme="majorEastAsia" w:hAnsiTheme="majorHAnsi" w:cstheme="majorBidi"/>
+      <w:b/>
+      <w:bCs/>
+      <w:color w:val="5B9BD5" w:themeColor="accent1"/>
+      <w:sz w:val="26"/>
+      <w:szCs w:val="26"/>
+    </w:rPr>
+  </w:style>
+  <w:style w:type="paragraph" w:styleId="TDC1">
+    <w:name w:val="toc 1"/>
+    <w:basedOn w:val="Normal"/>
+    <w:next w:val="Normal"/>
+    <w:autoRedefine/>
+    <w:uiPriority w:val="39"/>
+    <w:unhideWhenUsed/>
+    <w:qFormat/>
+    <w:rsid w:val="0005215C"/>
+    <w:pPr>
+      <w:spacing w:after="100"/>
+    </w:pPr>
+  </w:style>
+  <w:style w:type="paragraph" w:styleId="TDC2">
+    <w:name w:val="toc 2"/>
+    <w:basedOn w:val="Normal"/>
+    <w:next w:val="Normal"/>
+    <w:autoRedefine/>
+    <w:uiPriority w:val="39"/>
+    <w:unhideWhenUsed/>
+    <w:qFormat/>
+    <w:rsid w:val="0005215C"/>
+    <w:pPr>
+      <w:spacing w:after="100"/>
+      <w:ind w:left="220"/>
+    </w:pPr>
+  </w:style>
+  <w:style w:type="character" w:styleId="Hipervnculo">
+    <w:name w:val="Hyperlink"/>
+    <w:basedOn w:val="Fuentedeprrafopredeter"/>
+    <w:uiPriority w:val="99"/>
+    <w:unhideWhenUsed/>
+    <w:rsid w:val="0005215C"/>
+    <w:rPr>
+      <w:color w:val="0563C1" w:themeColor="hyperlink"/>
+      <w:u w:val="single"/>
+    </w:rPr>
+  </w:style>
+  <w:style w:type="paragraph" w:styleId="TDC3">
+    <w:name w:val="toc 3"/>
+    <w:basedOn w:val="Normal"/>
+    <w:next w:val="Normal"/>
+    <w:autoRedefine/>
+    <w:uiPriority w:val="39"/>
+    <w:semiHidden/>
+    <w:unhideWhenUsed/>
+    <w:qFormat/>
+    <w:rsid w:val="00FB2AF5"/>
+    <w:pPr>
+      <w:spacing w:after="100" w:line="276" w:lineRule="auto"/>
+      <w:ind w:left="440"/>
+    </w:pPr>
+    <w:rPr>
+      <w:rFonts w:eastAsiaTheme="minorEastAsia"/>
+      <w:lang w:val="es-ES_tradnl" w:eastAsia="es-ES_tradnl"/>
+    </w:rPr>
+  </w:style>
+  <w:style w:type="paragraph" w:styleId="Piedepgina">
+    <w:name w:val="footer"/>
+    <w:basedOn w:val="Normal"/>
+    <w:link w:val="PiedepginaCar"/>
+    <w:uiPriority w:val="99"/>
+    <w:unhideWhenUsed/>
+    <w:rsid w:val="000A448E"/>
+    <w:pPr>
+      <w:tabs>
+        <w:tab w:val="center" w:pos="4252"/>
+        <w:tab w:val="right" w:pos="8504"/>
+      </w:tabs>
+      <w:spacing w:after="0" w:line="240" w:lineRule="auto"/>
+    </w:pPr>
+  </w:style>
+  <w:style w:type="character" w:customStyle="1" w:styleId="PiedepginaCar">
+    <w:name w:val="Pie de página Car"/>
+    <w:basedOn w:val="Fuentedeprrafopredeter"/>
+    <w:link w:val="Piedepgina"/>
+    <w:uiPriority w:val="99"/>
+    <w:rsid w:val="000A448E"/>
+  </w:style>
+  <w:style w:type="character" w:customStyle="1" w:styleId="EncabezadoCar">
+    <w:name w:val="Encabezado Car"/>
+    <w:basedOn w:val="Fuentedeprrafopredeter"/>
+    <w:link w:val="Encabezado"/>
+    <w:uiPriority w:val="99"/>
+    <w:rsid w:val="001852D0"/>
+    <w:rPr>
+      <w:rFonts w:ascii="Liberation Sans" w:eastAsia="WenQuanYi Micro Hei" w:hAnsi="Liberation Sans" w:cs="Lohit Hindi"/>
+      <w:sz w:val="28"/>
+      <w:szCs w:val="28"/>
+    </w:rPr>
+  </w:style>
+  <w:style w:type="character" w:styleId="Textodelmarcadordeposicin">
+    <w:name w:val="Placeholder Text"/>
+    <w:basedOn w:val="Fuentedeprrafopredeter"/>
+    <w:uiPriority w:val="99"/>
+    <w:semiHidden/>
+    <w:rsid w:val="00A655A5"/>
+    <w:rPr>
+      <w:color w:val="808080"/>
+    </w:rPr>
+  </w:style>
+  <w:style w:type="paragraph" w:styleId="Sinespaciado">
+    <w:name w:val="No Spacing"/>
+    <w:link w:val="SinespaciadoCar"/>
+    <w:uiPriority w:val="1"/>
+    <w:qFormat/>
+    <w:rsid w:val="007057A8"/>
+    <w:rPr>
+      <w:rFonts w:eastAsiaTheme="minorEastAsia"/>
+      <w:lang w:eastAsia="es-ES"/>
+    </w:rPr>
+  </w:style>
+  <w:style w:type="character" w:customStyle="1" w:styleId="SinespaciadoCar">
+    <w:name w:val="Sin espaciado Car"/>
+    <w:basedOn w:val="Fuentedeprrafopredeter"/>
+    <w:link w:val="Sinespaciado"/>
+    <w:uiPriority w:val="1"/>
+    <w:rsid w:val="007057A8"/>
+    <w:rPr>
+      <w:rFonts w:eastAsiaTheme="minorEastAsia"/>
+      <w:lang w:eastAsia="es-ES"/>
+    </w:rPr>
+  </w:style>
+  <w:style w:type="table" w:styleId="Tablaconcuadrcula">
+    <w:name w:val="Table Grid"/>
+    <w:basedOn w:val="Tablanormal"/>
+    <w:uiPriority w:val="39"/>
+    <w:rsid w:val="001949E3"/>
+    <w:tblPr>
+      <w:tblBorders>
+        <w:top w:val="single" w:sz="4" w:space="0" w:color="auto"/>
+        <w:left w:val="single" w:sz="4" w:space="0" w:color="auto"/>
+        <w:bottom w:val="single" w:sz="4" w:space="0" w:color="auto"/>
+        <w:right w:val="single" w:sz="4" w:space="0" w:color="auto"/>
+        <w:insideH w:val="single" w:sz="4" w:space="0" w:color="auto"/>
+        <w:insideV w:val="single" w:sz="4" w:space="0" w:color="auto"/>
+      </w:tblBorders>
+    </w:tblPr>
+  </w:style>
+  <w:style w:type="character" w:customStyle="1" w:styleId="Ttulo3Car">
+    <w:name w:val="Título 3 Car"/>
+    <w:basedOn w:val="Fuentedeprrafopredeter"/>
+    <w:link w:val="Ttulo3"/>
+    <w:uiPriority w:val="9"/>
+    <w:rsid w:val="009F59EE"/>
+    <w:rPr>
+      <w:rFonts w:asciiTheme="majorHAnsi" w:eastAsiaTheme="majorEastAsia" w:hAnsiTheme="majorHAnsi" w:cstheme="majorBidi"/>
+      <w:b/>
+      <w:bCs/>
+      <w:color w:val="5B9BD5" w:themeColor="accent1"/>
+    </w:rPr>
+  </w:style>
+  <w:style w:type="paragraph" w:styleId="NormalWeb">
+    <w:name w:val="Normal (Web)"/>
+    <w:basedOn w:val="Normal"/>
+    <w:uiPriority w:val="99"/>
+    <w:semiHidden/>
+    <w:unhideWhenUsed/>
+    <w:rsid w:val="00BD47FD"/>
+    <w:pPr>
+      <w:spacing w:before="100" w:beforeAutospacing="1" w:after="100" w:afterAutospacing="1" w:line="240" w:lineRule="auto"/>
+    </w:pPr>
+    <w:rPr>
+      <w:rFonts w:ascii="Times New Roman" w:eastAsia="Times New Roman" w:hAnsi="Times New Roman" w:cs="Times New Roman"/>
+      <w:sz w:val="24"/>
+      <w:szCs w:val="24"/>
+      <w:lang w:eastAsia="es-ES"/>
+    </w:rPr>
+  </w:style>
+</w:styles>
+</file>
+
+<file path=word/stylesWithEffects.xml><?xml version="1.0" encoding="utf-8"?>
+<w:styles xmlns:wpc="http://schemas.microsoft.com/office/word/2010/wordprocessingCanvas" xmlns:mc="http://schemas.openxmlformats.org/markup-compatibility/2006" xmlns:o="urn:schemas-microsoft-com:office:office" xmlns:r="http://schemas.openxmlformats.org/officeDocument/2006/relationships" xmlns:m="http://schemas.openxmlformats.org/officeDocument/2006/math" xmlns:v="urn:schemas-microsoft-com:vml" xmlns:wp14="http://schemas.microsoft.com/office/word/2010/wordprocessingDrawing" xmlns:wp="http://schemas.openxmlformats.org/drawingml/2006/wordprocessingDrawing" xmlns:w10="urn:schemas-microsoft-com:office:word" xmlns:w="http://schemas.openxmlformats.org/wordprocessingml/2006/main" xmlns:w14="http://schemas.microsoft.com/office/word/2010/wordml" xmlns:wpg="http://schemas.microsoft.com/office/word/2010/wordprocessingGroup" xmlns:wpi="http://schemas.microsoft.com/office/word/2010/wordprocessingInk" xmlns:wne="http://schemas.microsoft.com/office/word/2006/wordml" xmlns:wps="http://schemas.microsoft.com/office/word/2010/wordprocessingShape" mc:Ignorable="w14 wp14">
+  <w:docDefaults>
+    <w:rPrDefault>
+      <w:rPr>
+        <w:rFonts w:asciiTheme="minorHAnsi" w:eastAsiaTheme="minorHAnsi" w:hAnsiTheme="minorHAnsi" w:cstheme="minorBidi"/>
+        <w:sz w:val="22"/>
+        <w:szCs w:val="22"/>
+        <w:lang w:val="es-ES" w:eastAsia="en-US" w:bidi="ar-SA"/>
+      </w:rPr>
+    </w:rPrDefault>
+    <w:pPrDefault/>
+  </w:docDefaults>
+  <w:latentStyles w:defLockedState="0" w:defUIPriority="99" w:defSemiHidden="1" w:defUnhideWhenUsed="1" w:defQFormat="0" w:count="267">
+    <w:lsdException w:name="Normal" w:semiHidden="0" w:uiPriority="0" w:unhideWhenUsed="0" w:qFormat="1"/>
+    <w:lsdException w:name="heading 1" w:semiHidden="0" w:uiPriority="9" w:unhideWhenUsed="0" w:qFormat="1"/>
+    <w:lsdException w:name="heading 2" w:uiPriority="9" w:qFormat="1"/>
+    <w:lsdException w:name="heading 3" w:uiPriority="9" w:qFormat="1"/>
+    <w:lsdException w:name="heading 4" w:uiPriority="9" w:qFormat="1"/>
+    <w:lsdException w:name="heading 5" w:uiPriority="9" w:qFormat="1"/>
+    <w:lsdException w:name="heading 6" w:uiPriority="9" w:qFormat="1"/>
+    <w:lsdException w:name="heading 7" w:uiPriority="9" w:qFormat="1"/>
+    <w:lsdException w:name="heading 8" w:uiPriority="9" w:qFormat="1"/>
+    <w:lsdException w:name="heading 9" w:uiPriority="9" w:qFormat="1"/>
+    <w:lsdException w:name="toc 1" w:uiPriority="39" w:qFormat="1"/>
+    <w:lsdException w:name="toc 2" w:uiPriority="39" w:qFormat="1"/>
+    <w:lsdException w:name="toc 3" w:uiPriority="39" w:qFormat="1"/>
+    <w:lsdException w:name="toc 4" w:uiPriority="39"/>
+    <w:lsdException w:name="toc 5" w:uiPriority="39"/>
+    <w:lsdException w:name="toc 6" w:uiPriority="39"/>
+    <w:lsdException w:name="toc 7" w:uiPriority="39"/>
+    <w:lsdException w:name="toc 8" w:uiPriority="39"/>
+    <w:lsdException w:name="toc 9" w:uiPriority="39"/>
+    <w:lsdException w:name="header" w:uiPriority="0"/>
+    <w:lsdException w:name="caption" w:uiPriority="35" w:qFormat="1"/>
+    <w:lsdException w:name="Title" w:semiHidden="0" w:uiPriority="10" w:unhideWhenUsed="0" w:qFormat="1"/>
+    <w:lsdException w:name="Default Paragraph Font" w:uiPriority="1"/>
+    <w:lsdException w:name="Subtitle" w:semiHidden="0" w:uiPriority="11" w:unhideWhenUsed="0" w:qFormat="1"/>
+    <w:lsdException w:name="Strong" w:semiHidden="0" w:uiPriority="22" w:unhideWhenUsed="0" w:qFormat="1"/>
+    <w:lsdException w:name="Emphasis" w:semiHidden="0" w:uiPriority="20" w:unhideWhenUsed="0" w:qFormat="1"/>
+    <w:lsdException w:name="Table Grid" w:uiPriority="39"/>
+    <w:lsdException w:name="Placeholder Text" w:unhideWhenUsed="0"/>
+    <w:lsdException w:name="No Spacing" w:semiHidden="0" w:uiPriority="1" w:unhideWhenUsed="0" w:qFormat="1"/>
+    <w:lsdException w:name="Light Shading" w:semiHidden="0" w:uiPriority="60" w:unhideWhenUsed="0"/>
+    <w:lsdException w:name="Light List" w:semiHidden="0" w:uiPriority="61" w:unhideWhenUsed="0"/>
+    <w:lsdException w:name="Light Grid" w:semiHidden="0" w:uiPriority="62" w:unhideWhenUsed="0"/>
+    <w:lsdException w:name="Medium Shading 1" w:semiHidden="0" w:uiPriority="63" w:unhideWhenUsed="0"/>
+    <w:lsdException w:name="Medium Shading 2" w:semiHidden="0" w:uiPriority="64" w:unhideWhenUsed="0"/>
+    <w:lsdException w:name="Medium List 1" w:semiHidden="0" w:uiPriority="65" w:unhideWhenUsed="0"/>
+    <w:lsdException w:name="Medium List 2" w:semiHidden="0" w:uiPriority="66" w:unhideWhenUsed="0"/>
+    <w:lsdException w:name="Medium Grid 1" w:semiHidden="0" w:uiPriority="67" w:unhideWhenUsed="0"/>
+    <w:lsdException w:name="Medium Grid 2" w:semiHidden="0" w:uiPriority="68" w:unhideWhenUsed="0"/>
+    <w:lsdException w:name="Medium Grid 3" w:semiHidden="0" w:uiPriority="69" w:unhideWhenUsed="0"/>
+    <w:lsdException w:name="Dark List" w:semiHidden="0" w:uiPriority="70" w:unhideWhenUsed="0"/>
+    <w:lsdException w:name="Colorful Shading" w:semiHidden="0" w:uiPriority="71" w:unhideWhenUsed="0"/>
+    <w:lsdException w:name="Colorful List" w:semiHidden="0" w:uiPriority="72" w:unhideWhenUsed="0"/>
+    <w:lsdException w:name="Colorful Grid" w:semiHidden="0" w:uiPriority="73" w:unhideWhenUsed="0"/>
+    <w:lsdException w:name="Light Shading Accent 1" w:semiHidden="0" w:uiPriority="60" w:unhideWhenUsed="0"/>
+    <w:lsdException w:name="Light List Accent 1" w:semiHidden="0" w:uiPriority="61" w:unhideWhenUsed="0"/>
+    <w:lsdException w:name="Light Grid Accent 1" w:semiHidden="0" w:uiPriority="62" w:unhideWhenUsed="0"/>
+    <w:lsdException w:name="Medium Shading 1 Accent 1" w:semiHidden="0" w:uiPriority="63" w:unhideWhenUsed="0"/>
+    <w:lsdException w:name="Medium Shading 2 Accent 1" w:semiHidden="0" w:uiPriority="64" w:unhideWhenUsed="0"/>
+    <w:lsdException w:name="Medium List 1 Accent 1" w:semiHidden="0" w:uiPriority="65" w:unhideWhenUsed="0"/>
+    <w:lsdException w:name="Revision" w:unhideWhenUsed="0"/>
+    <w:lsdException w:name="List Paragraph" w:semiHidden="0" w:uiPriority="34" w:unhideWhenUsed="0" w:qFormat="1"/>
+    <w:lsdException w:name="Quote" w:semiHidden="0" w:uiPriority="29" w:unhideWhenUsed="0" w:qFormat="1"/>
+    <w:lsdException w:name="Intense Quote" w:semiHidden="0" w:uiPriority="30" w:unhideWhenUsed="0" w:qFormat="1"/>
+    <w:lsdException w:name="Medium List 2 Accent 1" w:semiHidden="0" w:uiPriority="66" w:unhideWhenUsed="0"/>
+    <w:lsdException w:name="Medium Grid 1 Accent 1" w:semiHidden="0" w:uiPriority="67" w:unhideWhenUsed="0"/>
+    <w:lsdException w:name="Medium Grid 2 Accent 1" w:semiHidden="0" w:uiPriority="68" w:unhideWhenUsed="0"/>
+    <w:lsdException w:name="Medium Grid 3 Accent 1" w:semiHidden="0" w:uiPriority="69" w:unhideWhenUsed="0"/>
+    <w:lsdException w:name="Dark List Accent 1" w:semiHidden="0" w:uiPriority="70" w:unhideWhenUsed="0"/>
+    <w:lsdException w:name="Colorful Shading Accent 1" w:semiHidden="0" w:uiPriority="71" w:unhideWhenUsed="0"/>
+    <w:lsdException w:name="Colorful List Accent 1" w:semiHidden="0" w:uiPriority="72" w:unhideWhenUsed="0"/>
+    <w:lsdException w:name="Colorful Grid Accent 1" w:semiHidden="0" w:uiPriority="73" w:unhideWhenUsed="0"/>
+    <w:lsdException w:name="Light Shading Accent 2" w:semiHidden="0" w:uiPriority="60" w:unhideWhenUsed="0"/>
+    <w:lsdException w:name="Light List Accent 2" w:semiHidden="0" w:uiPriority="61" w:unhideWhenUsed="0"/>
+    <w:lsdException w:name="Light Grid Accent 2" w:semiHidden="0" w:uiPriority="62" w:unhideWhenUsed="0"/>
+    <w:lsdException w:name="Medium Shading 1 Accent 2" w:semiHidden="0" w:uiPriority="63" w:unhideWhenUsed="0"/>
+    <w:lsdException w:name="Medium Shading 2 Accent 2" w:semiHidden="0" w:uiPriority="64" w:unhideWhenUsed="0"/>
+    <w:lsdException w:name="Medium List 1 Accent 2" w:semiHidden="0" w:uiPriority="65" w:unhideWhenUsed="0"/>
+    <w:lsdException w:name="Medium List 2 Accent 2" w:semiHidden="0" w:uiPriority="66" w:unhideWhenUsed="0"/>
+    <w:lsdException w:name="Medium Grid 1 Accent 2" w:semiHidden="0" w:uiPriority="67" w:unhideWhenUsed="0"/>
+    <w:lsdException w:name="Medium Grid 2 Accent 2" w:semiHidden="0" w:uiPriority="68" w:unhideWhenUsed="0"/>
+    <w:lsdException w:name="Medium Grid 3 Accent 2" w:semiHidden="0" w:uiPriority="69" w:unhideWhenUsed="0"/>
+    <w:lsdException w:name="Dark List Accent 2" w:semiHidden="0" w:uiPriority="70" w:unhideWhenUsed="0"/>
+    <w:lsdException w:name="Colorful Shading Accent 2" w:semiHidden="0" w:uiPriority="71" w:unhideWhenUsed="0"/>
+    <w:lsdException w:name="Colorful List Accent 2" w:semiHidden="0" w:uiPriority="72" w:unhideWhenUsed="0"/>
+    <w:lsdException w:name="Colorful Grid Accent 2" w:semiHidden="0" w:uiPriority="73" w:unhideWhenUsed="0"/>
+    <w:lsdException w:name="Light Shading Accent 3" w:semiHidden="0" w:uiPriority="60" w:unhideWhenUsed="0"/>
+    <w:lsdException w:name="Light List Accent 3" w:semiHidden="0" w:uiPriority="61" w:unhideWhenUsed="0"/>
+    <w:lsdException w:name="Light Grid Accent 3" w:semiHidden="0" w:uiPriority="62" w:unhideWhenUsed="0"/>
+    <w:lsdException w:name="Medium Shading 1 Accent 3" w:semiHidden="0" w:uiPriority="63" w:unhideWhenUsed="0"/>
+    <w:lsdException w:name="Medium Shading 2 Accent 3" w:semiHidden="0" w:uiPriority="64" w:unhideWhenUsed="0"/>
+    <w:lsdException w:name="Medium List 1 Accent 3" w:semiHidden="0" w:uiPriority="65" w:unhideWhenUsed="0"/>
+    <w:lsdException w:name="Medium List 2 Accent 3" w:semiHidden="0" w:uiPriority="66" w:unhideWhenUsed="0"/>
+    <w:lsdException w:name="Medium Grid 1 Accent 3" w:semiHidden="0" w:uiPriority="67" w:unhideWhenUsed="0"/>
+    <w:lsdException w:name="Medium Grid 2 Accent 3" w:semiHidden="0" w:uiPriority="68" w:unhideWhenUsed="0"/>
+    <w:lsdException w:name="Medium Grid 3 Accent 3" w:semiHidden="0" w:uiPriority="69" w:unhideWhenUsed="0"/>
+    <w:lsdException w:name="Dark List Accent 3" w:semiHidden="0" w:uiPriority="70" w:unhideWhenUsed="0"/>
+    <w:lsdException w:name="Colorful Shading Accent 3" w:semiHidden="0" w:uiPriority="71" w:unhideWhenUsed="0"/>
+    <w:lsdException w:name="Colorful List Accent 3" w:semiHidden="0" w:uiPriority="72" w:unhideWhenUsed="0"/>
+    <w:lsdException w:name="Colorful Grid Accent 3" w:semiHidden="0" w:uiPriority="73" w:unhideWhenUsed="0"/>
+    <w:lsdException w:name="Light Shading Accent 4" w:semiHidden="0" w:uiPriority="60" w:unhideWhenUsed="0"/>
+    <w:lsdException w:name="Light List Accent 4" w:semiHidden="0" w:uiPriority="61" w:unhideWhenUsed="0"/>
+    <w:lsdException w:name="Light Grid Accent 4" w:semiHidden="0" w:uiPriority="62" w:unhideWhenUsed="0"/>
+    <w:lsdException w:name="Medium Shading 1 Accent 4" w:semiHidden="0" w:uiPriority="63" w:unhideWhenUsed="0"/>
+    <w:lsdException w:name="Medium Shading 2 Accent 4" w:semiHidden="0" w:uiPriority="64" w:unhideWhenUsed="0"/>
+    <w:lsdException w:name="Medium List 1 Accent 4" w:semiHidden="0" w:uiPriority="65" w:unhideWhenUsed="0"/>
+    <w:lsdException w:name="Medium List 2 Accent 4" w:semiHidden="0" w:uiPriority="66" w:unhideWhenUsed="0"/>
+    <w:lsdException w:name="Medium Grid 1 Accent 4" w:semiHidden="0" w:uiPriority="67" w:unhideWhenUsed="0"/>
+    <w:lsdException w:name="Medium Grid 2 Accent 4" w:semiHidden="0" w:uiPriority="68" w:unhideWhenUsed="0"/>
+    <w:lsdException w:name="Medium Grid 3 Accent 4" w:semiHidden="0" w:uiPriority="69" w:unhideWhenUsed="0"/>
+    <w:lsdException w:name="Dark List Accent 4" w:semiHidden="0" w:uiPriority="70" w:unhideWhenUsed="0"/>
+    <w:lsdException w:name="Colorful Shading Accent 4" w:semiHidden="0" w:uiPriority="71" w:unhideWhenUsed="0"/>
+    <w:lsdException w:name="Colorful List Accent 4" w:semiHidden="0" w:uiPriority="72" w:unhideWhenUsed="0"/>
+    <w:lsdException w:name="Colorful Grid Accent 4" w:semiHidden="0" w:uiPriority="73" w:unhideWhenUsed="0"/>
+    <w:lsdException w:name="Light Shading Accent 5" w:semiHidden="0" w:uiPriority="60" w:unhideWhenUsed="0"/>
+    <w:lsdException w:name="Light List Accent 5" w:semiHidden="0" w:uiPriority="61" w:unhideWhenUsed="0"/>
+    <w:lsdException w:name="Light Grid Accent 5" w:semiHidden="0" w:uiPriority="62" w:unhideWhenUsed="0"/>
+    <w:lsdException w:name="Medium Shading 1 Accent 5" w:semiHidden="0" w:uiPriority="63" w:unhideWhenUsed="0"/>
+    <w:lsdException w:name="Medium Shading 2 Accent 5" w:semiHidden="0" w:uiPriority="64" w:unhideWhenUsed="0"/>
+    <w:lsdException w:name="Medium List 1 Accent 5" w:semiHidden="0" w:uiPriority="65" w:unhideWhenUsed="0"/>
+    <w:lsdException w:name="Medium List 2 Accent 5" w:semiHidden="0" w:uiPriority="66" w:unhideWhenUsed="0"/>
+    <w:lsdException w:name="Medium Grid 1 Accent 5" w:semiHidden="0" w:uiPriority="67" w:unhideWhenUsed="0"/>
+    <w:lsdException w:name="Medium Grid 2 Accent 5" w:semiHidden="0" w:uiPriority="68" w:unhideWhenUsed="0"/>
+    <w:lsdException w:name="Medium Grid 3 Accent 5" w:semiHidden="0" w:uiPriority="69" w:unhideWhenUsed="0"/>
+    <w:lsdException w:name="Dark List Accent 5" w:semiHidden="0" w:uiPriority="70" w:unhideWhenUsed="0"/>
+    <w:lsdException w:name="Colorful Shading Accent 5" w:semiHidden="0" w:uiPriority="71" w:unhideWhenUsed="0"/>
+    <w:lsdException w:name="Colorful List Accent 5" w:semiHidden="0" w:uiPriority="72" w:unhideWhenUsed="0"/>
+    <w:lsdException w:name="Colorful Grid Accent 5" w:semiHidden="0" w:uiPriority="73" w:unhideWhenUsed="0"/>
+    <w:lsdException w:name="Light Shading Accent 6" w:semiHidden="0" w:uiPriority="60" w:unhideWhenUsed="0"/>
+    <w:lsdException w:name="Light List Accent 6" w:semiHidden="0" w:uiPriority="61" w:unhideWhenUsed="0"/>
+    <w:lsdException w:name="Light Grid Accent 6" w:semiHidden="0" w:uiPriority="62" w:unhideWhenUsed="0"/>
+    <w:lsdException w:name="Medium Shading 1 Accent 6" w:semiHidden="0" w:uiPriority="63" w:unhideWhenUsed="0"/>
+    <w:lsdException w:name="Medium Shading 2 Accent 6" w:semiHidden="0" w:uiPriority="64" w:unhideWhenUsed="0"/>
+    <w:lsdException w:name="Medium List 1 Accent 6" w:semiHidden="0" w:uiPriority="65" w:unhideWhenUsed="0"/>
+    <w:lsdException w:name="Medium List 2 Accent 6" w:semiHidden="0" w:uiPriority="66" w:unhideWhenUsed="0"/>
+    <w:lsdException w:name="Medium Grid 1 Accent 6" w:semiHidden="0" w:uiPriority="67" w:unhideWhenUsed="0"/>
+    <w:lsdException w:name="Medium Grid 2 Accent 6" w:semiHidden="0" w:uiPriority="68" w:unhideWhenUsed="0"/>
+    <w:lsdException w:name="Medium Grid 3 Accent 6" w:semiHidden="0" w:uiPriority="69" w:unhideWhenUsed="0"/>
+    <w:lsdException w:name="Dark List Accent 6" w:semiHidden="0" w:uiPriority="70" w:unhideWhenUsed="0"/>
+    <w:lsdException w:name="Colorful Shading Accent 6" w:semiHidden="0" w:uiPriority="71" w:unhideWhenUsed="0"/>
+    <w:lsdException w:name="Colorful List Accent 6" w:semiHidden="0" w:uiPriority="72" w:unhideWhenUsed="0"/>
+    <w:lsdException w:name="Colorful Grid Accent 6" w:semiHidden="0" w:uiPriority="73" w:unhideWhenUsed="0"/>
+    <w:lsdException w:name="Subtle Emphasis" w:semiHidden="0" w:uiPriority="19" w:unhideWhenUsed="0" w:qFormat="1"/>
+    <w:lsdException w:name="Intense Emphasis" w:semiHidden="0" w:uiPriority="21" w:unhideWhenUsed="0" w:qFormat="1"/>
+    <w:lsdException w:name="Subtle Reference" w:semiHidden="0" w:uiPriority="31" w:unhideWhenUsed="0" w:qFormat="1"/>
+    <w:lsdException w:name="Intense Reference" w:semiHidden="0" w:uiPriority="32" w:unhideWhenUsed="0" w:qFormat="1"/>
+    <w:lsdException w:name="Book Title" w:semiHidden="0" w:uiPriority="33" w:unhideWhenUsed="0" w:qFormat="1"/>
+    <w:lsdException w:name="Bibliography" w:uiPriority="37"/>
+    <w:lsdException w:name="TOC Heading" w:uiPriority="39" w:qFormat="1"/>
+  </w:latentStyles>
+  <w:style w:type="paragraph" w:default="1" w:styleId="Normal">
+    <w:name w:val="Normal"/>
+    <w:qFormat/>
+    <w:rsid w:val="008F53C1"/>
+    <w:pPr>
+      <w:spacing w:after="160" w:line="259" w:lineRule="auto"/>
+    </w:pPr>
+  </w:style>
+  <w:style w:type="paragraph" w:styleId="Ttulo1">
+    <w:name w:val="heading 1"/>
+    <w:basedOn w:val="Normal"/>
+    <w:next w:val="Normal"/>
+    <w:uiPriority w:val="9"/>
+    <w:qFormat/>
+    <w:rsid w:val="008F53C1"/>
+    <w:pPr>
+      <w:keepNext/>
+      <w:keepLines/>
+      <w:spacing w:before="240" w:after="0"/>
+      <w:outlineLvl w:val="0"/>
+    </w:pPr>
+    <w:rPr>
+      <w:rFonts w:asciiTheme="majorHAnsi" w:eastAsiaTheme="majorEastAsia" w:hAnsiTheme="majorHAnsi" w:cstheme="majorBidi"/>
+      <w:color w:val="2E74B5" w:themeColor="accent1" w:themeShade="BF"/>
+      <w:sz w:val="32"/>
+      <w:szCs w:val="32"/>
+    </w:rPr>
+  </w:style>
+  <w:style w:type="paragraph" w:styleId="Ttulo2">
+    <w:name w:val="heading 2"/>
+    <w:basedOn w:val="Normal"/>
+    <w:next w:val="Normal"/>
+    <w:uiPriority w:val="9"/>
+    <w:unhideWhenUsed/>
+    <w:qFormat/>
+    <w:rsid w:val="008F53C1"/>
+    <w:pPr>
+      <w:keepNext/>
+      <w:keepLines/>
+      <w:spacing w:before="40" w:after="0"/>
+      <w:outlineLvl w:val="1"/>
+    </w:pPr>
+    <w:rPr>
+      <w:rFonts w:asciiTheme="majorHAnsi" w:eastAsiaTheme="majorEastAsia" w:hAnsiTheme="majorHAnsi" w:cstheme="majorBidi"/>
+      <w:color w:val="2E74B5" w:themeColor="accent1" w:themeShade="BF"/>
+      <w:sz w:val="26"/>
+      <w:szCs w:val="26"/>
+    </w:rPr>
+  </w:style>
+  <w:style w:type="paragraph" w:styleId="Ttulo3">
+    <w:name w:val="heading 3"/>
+    <w:basedOn w:val="Normal"/>
+    <w:next w:val="Normal"/>
+    <w:link w:val="Ttulo3Car"/>
+    <w:uiPriority w:val="9"/>
+    <w:unhideWhenUsed/>
+    <w:qFormat/>
+    <w:rsid w:val="009F59EE"/>
+    <w:pPr>
+      <w:keepNext/>
+      <w:keepLines/>
+      <w:spacing w:before="200" w:after="0"/>
+      <w:outlineLvl w:val="2"/>
+    </w:pPr>
+    <w:rPr>
+      <w:rFonts w:asciiTheme="majorHAnsi" w:eastAsiaTheme="majorEastAsia" w:hAnsiTheme="majorHAnsi" w:cstheme="majorBidi"/>
+      <w:b/>
+      <w:bCs/>
+      <w:color w:val="5B9BD5" w:themeColor="accent1"/>
+    </w:rPr>
+  </w:style>
+  <w:style w:type="character" w:default="1" w:styleId="Fuentedeprrafopredeter">
+    <w:name w:val="Default Paragraph Font"/>
+    <w:uiPriority w:val="1"/>
+    <w:semiHidden/>
+    <w:unhideWhenUsed/>
+  </w:style>
+  <w:style w:type="table" w:default="1" w:styleId="Tablanormal">
+    <w:name w:val="Normal Table"/>
+    <w:uiPriority w:val="99"/>
+    <w:semiHidden/>
+    <w:unhideWhenUsed/>
+    <w:tblPr>
+      <w:tblInd w:w="0" w:type="dxa"/>
+      <w:tblCellMar>
+        <w:top w:w="0" w:type="dxa"/>
+        <w:left w:w="108" w:type="dxa"/>
+        <w:bottom w:w="0" w:type="dxa"/>
+        <w:right w:w="108" w:type="dxa"/>
+      </w:tblCellMar>
+    </w:tblPr>
+  </w:style>
+  <w:style w:type="numbering" w:default="1" w:styleId="Sinlista">
+    <w:name w:val="No List"/>
+    <w:uiPriority w:val="99"/>
+    <w:semiHidden/>
+    <w:unhideWhenUsed/>
+  </w:style>
+  <w:style w:type="paragraph" w:customStyle="1" w:styleId="Ttulo11">
+    <w:name w:val="Título 11"/>
+    <w:basedOn w:val="Normal"/>
+    <w:next w:val="Normal"/>
+    <w:link w:val="Ttulo1Car"/>
+    <w:uiPriority w:val="9"/>
+    <w:qFormat/>
+    <w:rsid w:val="00832820"/>
+    <w:pPr>
+      <w:keepNext/>
+      <w:keepLines/>
+      <w:spacing w:before="240" w:after="0"/>
+      <w:outlineLvl w:val="0"/>
+    </w:pPr>
+    <w:rPr>
+      <w:rFonts w:asciiTheme="majorHAnsi" w:eastAsiaTheme="majorEastAsia" w:hAnsiTheme="majorHAnsi" w:cstheme="majorBidi"/>
+      <w:color w:val="2E74B5" w:themeColor="accent1" w:themeShade="BF"/>
+      <w:sz w:val="32"/>
+      <w:szCs w:val="32"/>
+    </w:rPr>
+  </w:style>
+  <w:style w:type="paragraph" w:customStyle="1" w:styleId="Ttulo21">
+    <w:name w:val="Título 21"/>
+    <w:basedOn w:val="Normal"/>
+    <w:next w:val="Normal"/>
+    <w:link w:val="Ttulo2Car"/>
+    <w:uiPriority w:val="9"/>
+    <w:unhideWhenUsed/>
+    <w:qFormat/>
+    <w:rsid w:val="00832820"/>
+    <w:pPr>
+      <w:keepNext/>
+      <w:keepLines/>
+      <w:spacing w:before="40" w:after="0"/>
+      <w:outlineLvl w:val="1"/>
+    </w:pPr>
+    <w:rPr>
+      <w:rFonts w:asciiTheme="majorHAnsi" w:eastAsiaTheme="majorEastAsia" w:hAnsiTheme="majorHAnsi" w:cstheme="majorBidi"/>
+      <w:color w:val="2E74B5" w:themeColor="accent1" w:themeShade="BF"/>
+      <w:sz w:val="26"/>
+      <w:szCs w:val="26"/>
+    </w:rPr>
+  </w:style>
+  <w:style w:type="character" w:customStyle="1" w:styleId="Ttulo1Car">
+    <w:name w:val="Título 1 Car"/>
+    <w:basedOn w:val="Fuentedeprrafopredeter"/>
+    <w:link w:val="Ttulo11"/>
+    <w:uiPriority w:val="9"/>
+    <w:qFormat/>
+    <w:rsid w:val="00832820"/>
+    <w:rPr>
+      <w:rFonts w:asciiTheme="majorHAnsi" w:eastAsiaTheme="majorEastAsia" w:hAnsiTheme="majorHAnsi" w:cstheme="majorBidi"/>
+      <w:color w:val="2E74B5" w:themeColor="accent1" w:themeShade="BF"/>
+      <w:sz w:val="32"/>
+      <w:szCs w:val="32"/>
+    </w:rPr>
+  </w:style>
+  <w:style w:type="character" w:customStyle="1" w:styleId="Ttulo2Car">
+    <w:name w:val="Título 2 Car"/>
+    <w:basedOn w:val="Fuentedeprrafopredeter"/>
+    <w:link w:val="Ttulo21"/>
+    <w:uiPriority w:val="9"/>
+    <w:qFormat/>
+    <w:rsid w:val="00832820"/>
+    <w:rPr>
+      <w:rFonts w:asciiTheme="majorHAnsi" w:eastAsiaTheme="majorEastAsia" w:hAnsiTheme="majorHAnsi" w:cstheme="majorBidi"/>
+      <w:color w:val="2E74B5" w:themeColor="accent1" w:themeShade="BF"/>
+      <w:sz w:val="26"/>
+      <w:szCs w:val="26"/>
+    </w:rPr>
+  </w:style>
+  <w:style w:type="character" w:customStyle="1" w:styleId="EnlacedeInternet">
+    <w:name w:val="Enlace de Internet"/>
+    <w:basedOn w:val="Fuentedeprrafopredeter"/>
+    <w:uiPriority w:val="99"/>
+    <w:unhideWhenUsed/>
+    <w:rsid w:val="004360D8"/>
+    <w:rPr>
+      <w:color w:val="0563C1" w:themeColor="hyperlink"/>
+      <w:u w:val="single"/>
+    </w:rPr>
+  </w:style>
+  <w:style w:type="character" w:customStyle="1" w:styleId="TextodegloboCar">
+    <w:name w:val="Texto de globo Car"/>
+    <w:basedOn w:val="Fuentedeprrafopredeter"/>
+    <w:link w:val="Textodeglobo"/>
+    <w:uiPriority w:val="99"/>
+    <w:semiHidden/>
+    <w:qFormat/>
+    <w:rsid w:val="004360D8"/>
+    <w:rPr>
+      <w:rFonts w:ascii="Tahoma" w:hAnsi="Tahoma" w:cs="Tahoma"/>
+      <w:sz w:val="16"/>
+      <w:szCs w:val="16"/>
+    </w:rPr>
+  </w:style>
+  <w:style w:type="character" w:customStyle="1" w:styleId="Enlacedelndice">
+    <w:name w:val="Enlace del índice"/>
+    <w:qFormat/>
+  </w:style>
+  <w:style w:type="paragraph" w:styleId="Encabezado">
+    <w:name w:val="header"/>
+    <w:basedOn w:val="Normal"/>
+    <w:next w:val="Textoindependiente"/>
+    <w:link w:val="EncabezadoCar"/>
+    <w:qFormat/>
+    <w:pPr>
+      <w:keepNext/>
+      <w:spacing w:before="240" w:after="120"/>
+    </w:pPr>
+    <w:rPr>
+      <w:rFonts w:ascii="Liberation Sans" w:eastAsia="WenQuanYi Micro Hei" w:hAnsi="Liberation Sans" w:cs="Lohit Hindi"/>
+      <w:sz w:val="28"/>
+      <w:szCs w:val="28"/>
+    </w:rPr>
+  </w:style>
+  <w:style w:type="paragraph" w:styleId="Textoindependiente">
+    <w:name w:val="Body Text"/>
+    <w:basedOn w:val="Normal"/>
+    <w:pPr>
+      <w:spacing w:after="140" w:line="288" w:lineRule="auto"/>
+    </w:pPr>
+  </w:style>
+  <w:style w:type="paragraph" w:styleId="Lista">
+    <w:name w:val="List"/>
+    <w:basedOn w:val="Textoindependiente"/>
+    <w:rPr>
+      <w:rFonts w:cs="Lohit Hindi"/>
+    </w:rPr>
+  </w:style>
+  <w:style w:type="paragraph" w:customStyle="1" w:styleId="Epgrafe1">
+    <w:name w:val="Epígrafe1"/>
+    <w:basedOn w:val="Normal"/>
+    <w:qFormat/>
+    <w:pPr>
+      <w:suppressLineNumbers/>
+      <w:spacing w:before="120" w:after="120"/>
+    </w:pPr>
+    <w:rPr>
+      <w:rFonts w:cs="Lohit Hindi"/>
+      <w:i/>
+      <w:iCs/>
+      <w:sz w:val="24"/>
+      <w:szCs w:val="24"/>
+    </w:rPr>
+  </w:style>
+  <w:style w:type="paragraph" w:customStyle="1" w:styleId="ndice">
+    <w:name w:val="Índice"/>
+    <w:basedOn w:val="Normal"/>
+    <w:qFormat/>
+    <w:pPr>
+      <w:suppressLineNumbers/>
+    </w:pPr>
+    <w:rPr>
+      <w:rFonts w:cs="Lohit Hindi"/>
+    </w:rPr>
+  </w:style>
+  <w:style w:type="paragraph" w:styleId="Prrafodelista">
+    <w:name w:val="List Paragraph"/>
+    <w:basedOn w:val="Normal"/>
+    <w:uiPriority w:val="34"/>
+    <w:qFormat/>
+    <w:rsid w:val="00832820"/>
+    <w:pPr>
+      <w:contextualSpacing/>
+    </w:pPr>
+  </w:style>
+  <w:style w:type="paragraph" w:styleId="TtulodeTDC">
     <w:name w:val="TOC Heading"/>
     <w:basedOn w:val="Ttulo11"/>
     <w:next w:val="Normal"/>
@@ -4866,7 +5406,7 @@
   <a:extraClrSchemeLst/>
   <a:extLst>
     <a:ext uri="{05A4C25C-085E-4340-85A3-A5531E510DB2}">
-      <thm15:themeFamily xmlns:thm15="http://schemas.microsoft.com/office/thememl/2012/main" name="Office Theme" id="{62F939B6-93AF-4DB8-9C6B-D6C7DFDC589F}" vid="{4A3C46E8-61CC-4603-A589-7422A47A8E4A}"/>
+      <thm15:themeFamily xmlns:thm15="http://schemas.microsoft.com/office/thememl/2012/main" xmlns="" name="Office Theme" id="{62F939B6-93AF-4DB8-9C6B-D6C7DFDC589F}" vid="{4A3C46E8-61CC-4603-A589-7422A47A8E4A}"/>
     </a:ext>
   </a:extLst>
 </a:theme>
@@ -4877,7 +5417,7 @@
 </file>
 
 <file path=customXml/itemProps1.xml><?xml version="1.0" encoding="utf-8"?>
-<ds:datastoreItem xmlns:ds="http://schemas.openxmlformats.org/officeDocument/2006/customXml" ds:itemID="{CCCF0E3B-92FC-4A3F-8B76-9C8030B63126}">
+<ds:datastoreItem xmlns:ds="http://schemas.openxmlformats.org/officeDocument/2006/customXml" ds:itemID="{6F4635B7-63A8-408E-9F13-32D3798FE60C}">
   <ds:schemaRefs>
     <ds:schemaRef ds:uri="http://schemas.openxmlformats.org/officeDocument/2006/bibliography"/>
   </ds:schemaRefs>

</xml_diff>